<commit_message>
some corrections in UserManual
</commit_message>
<xml_diff>
--- a/UserManual.docx
+++ b/UserManual.docx
@@ -89,7 +89,85 @@
           <w:b w:val="false"/>
           <w:bCs w:val="false"/>
         </w:rPr>
-        <w:t xml:space="preserve">iations) is a pure Python3 program for personalized and population-wide peptidome generation. PeptoVar can be used for </w:t>
+        <w:t xml:space="preserve">iations) is a pure Python3 program for </w:t>
+      </w:r>
+      <w:r>
+        <w:rPr>
+          <w:b w:val="false"/>
+          <w:bCs w:val="false"/>
+        </w:rPr>
+        <w:t>annotation of genomic variants in protein coding genes and</w:t>
+      </w:r>
+      <w:r>
+        <w:rPr>
+          <w:b w:val="false"/>
+          <w:bCs w:val="false"/>
+        </w:rPr>
+        <w:t xml:space="preserve"> generation </w:t>
+      </w:r>
+      <w:r>
+        <w:rPr>
+          <w:b w:val="false"/>
+          <w:bCs w:val="false"/>
+        </w:rPr>
+        <w:t>of peptidomes</w:t>
+      </w:r>
+      <w:r>
+        <w:rPr>
+          <w:b w:val="false"/>
+          <w:bCs w:val="false"/>
+        </w:rPr>
+        <w:t xml:space="preserve">. The main idea of PeptoVar is </w:t>
+      </w:r>
+      <w:r>
+        <w:rPr>
+          <w:b w:val="false"/>
+          <w:bCs w:val="false"/>
+        </w:rPr>
+        <w:t>implementation of the potential compound effects of combining alternate alleles across multiple variant loci in sequence translation.</w:t>
+      </w:r>
+    </w:p>
+    <w:p>
+      <w:pPr>
+        <w:pStyle w:val="Normal"/>
+        <w:spacing w:lineRule="auto" w:line="360"/>
+        <w:jc w:val="both"/>
+        <w:rPr/>
+      </w:pPr>
+      <w:r>
+        <w:rPr>
+          <w:b w:val="false"/>
+          <w:bCs w:val="false"/>
+        </w:rPr>
+        <w:t xml:space="preserve">PeptoVar </w:t>
+      </w:r>
+      <w:r>
+        <w:rPr>
+          <w:b w:val="false"/>
+          <w:bCs w:val="false"/>
+        </w:rPr>
+        <w:t>is</w:t>
+      </w:r>
+      <w:r>
+        <w:rPr>
+          <w:b w:val="false"/>
+          <w:bCs w:val="false"/>
+        </w:rPr>
+        <w:t xml:space="preserve"> </w:t>
+      </w:r>
+      <w:r>
+        <w:rPr>
+          <w:b w:val="false"/>
+          <w:bCs w:val="false"/>
+        </w:rPr>
+        <w:t>helpful</w:t>
+      </w:r>
+      <w:r>
+        <w:rPr>
+          <w:b w:val="false"/>
+          <w:bCs w:val="false"/>
+        </w:rPr>
+        <w:t xml:space="preserve"> for </w:t>
       </w:r>
       <w:r>
         <w:rPr>
@@ -105,26 +183,49 @@
           <w:b w:val="false"/>
           <w:bCs w:val="false"/>
         </w:rPr>
-        <w:t xml:space="preserve"> prediction of new minor histocompatibility antigen (MiHa), simulation of stem sells transplantation or as peptide database generator for shotgun proteomic studies of immunopeptidome.</w:t>
-      </w:r>
-    </w:p>
-    <w:p>
-      <w:pPr>
-        <w:pStyle w:val="Normal"/>
-        <w:spacing w:lineRule="auto" w:line="360"/>
-        <w:jc w:val="both"/>
-        <w:rPr>
-          <w:b w:val="false"/>
-          <w:b w:val="false"/>
-          <w:bCs w:val="false"/>
-        </w:rPr>
-      </w:pPr>
-      <w:r>
-        <w:rPr>
-          <w:b w:val="false"/>
-          <w:bCs w:val="false"/>
-        </w:rPr>
-        <w:t>The main idea of PeptoVar is to decrease computational complexity of the task of translation of nucleotide sequence with a substantial number of polymorphisms and determine their translation dependencies (allele combinations of frame shifts and closely located polymorphisms that are the diversity factors for translation products). The program can handle both phased and unphased variation data.</w:t>
+        <w:t xml:space="preserve"> prediction of new minor histocompatibility antigen (MiHa), simulation of stem sells transplantation or as peptide database generator for shotgun proteomic studies of immunopeptidome. The program can handle </w:t>
+      </w:r>
+      <w:r>
+        <w:rPr>
+          <w:b w:val="false"/>
+          <w:bCs w:val="false"/>
+        </w:rPr>
+        <w:t xml:space="preserve">personalized </w:t>
+      </w:r>
+      <w:r>
+        <w:rPr>
+          <w:b w:val="false"/>
+          <w:bCs w:val="false"/>
+        </w:rPr>
+        <w:t xml:space="preserve">variation data </w:t>
+      </w:r>
+      <w:r>
+        <w:rPr>
+          <w:b w:val="false"/>
+          <w:bCs w:val="false"/>
+        </w:rPr>
+        <w:t>using</w:t>
+      </w:r>
+      <w:r>
+        <w:rPr>
+          <w:b w:val="false"/>
+          <w:bCs w:val="false"/>
+        </w:rPr>
+        <w:t xml:space="preserve"> both phased and unphased </w:t>
+      </w:r>
+      <w:r>
+        <w:rPr>
+          <w:b w:val="false"/>
+          <w:bCs w:val="false"/>
+        </w:rPr>
+        <w:t>allele variants</w:t>
+      </w:r>
+      <w:r>
+        <w:rPr>
+          <w:b w:val="false"/>
+          <w:bCs w:val="false"/>
+        </w:rPr>
+        <w:t>.</w:t>
       </w:r>
     </w:p>
     <w:p>
@@ -438,6 +539,24 @@
       <w:r>
         <w:rPr/>
         <w:t>or use PeptoVar directly by specifying full path to the executable script</w:t>
+      </w:r>
+    </w:p>
+    <w:p>
+      <w:pPr>
+        <w:pStyle w:val="Normal"/>
+        <w:spacing w:lineRule="auto" w:line="360"/>
+        <w:jc w:val="both"/>
+        <w:rPr>
+          <w:b/>
+          <w:b/>
+          <w:bCs/>
+        </w:rPr>
+      </w:pPr>
+      <w:r>
+        <w:rPr>
+          <w:b/>
+          <w:bCs/>
+        </w:rPr>
       </w:r>
     </w:p>
     <w:p>
@@ -790,7 +909,15 @@
       </w:pPr>
       <w:r>
         <w:rPr/>
-        <w:t>-tagaf    allele frequency tag in VCF file (for example EUR_AF, SAS_AF, AMR_AF etc.); used with ‘-minaf’ argument, default=AF</w:t>
+        <w:t xml:space="preserve">-tagaf    allele frequency tag in VCF file (for example </w:t>
+      </w:r>
+      <w:r>
+        <w:rPr/>
+        <w:t xml:space="preserve">CAF, TOPMED, </w:t>
+      </w:r>
+      <w:r>
+        <w:rPr/>
+        <w:t>EUR_AF, SAS_AF, AMR_AF etc.); used with ‘-minaf’ argument, default=AF</w:t>
       </w:r>
     </w:p>
     <w:p>
@@ -820,28 +947,61 @@
         <w:pStyle w:val="Normal"/>
         <w:spacing w:lineRule="auto" w:line="360"/>
         <w:jc w:val="both"/>
-        <w:rPr>
-          <w:b w:val="false"/>
-          <w:b w:val="false"/>
-          <w:bCs w:val="false"/>
-        </w:rPr>
-      </w:pPr>
-      <w:r>
-        <w:rPr>
-          <w:b w:val="false"/>
-          <w:bCs w:val="false"/>
-        </w:rPr>
-        <w:t xml:space="preserve">-var (all | used)    save translated polymorphisms (all or only the ones used </w:t>
-      </w:r>
-      <w:r>
-        <w:rPr>
-          <w:b w:val="false"/>
-          <w:bCs w:val="false"/>
-          <w:i w:val="false"/>
-          <w:sz w:val="24"/>
-          <w:szCs w:val="24"/>
-        </w:rPr>
-        <w:t>to make peptides)</w:t>
+        <w:rPr/>
+      </w:pPr>
+      <w:r>
+        <w:rPr>
+          <w:b w:val="false"/>
+          <w:bCs w:val="false"/>
+        </w:rPr>
+        <w:t xml:space="preserve">-var (all | used)    save translated </w:t>
+      </w:r>
+      <w:r>
+        <w:rPr>
+          <w:b w:val="false"/>
+          <w:bCs w:val="false"/>
+          <w:i w:val="false"/>
+          <w:sz w:val="24"/>
+          <w:szCs w:val="24"/>
+        </w:rPr>
+        <w:t>variations</w:t>
+      </w:r>
+      <w:r>
+        <w:rPr>
+          <w:b w:val="false"/>
+          <w:bCs w:val="false"/>
+        </w:rPr>
+        <w:t xml:space="preserve"> (all or only the ones used </w:t>
+      </w:r>
+      <w:r>
+        <w:rPr>
+          <w:b w:val="false"/>
+          <w:bCs w:val="false"/>
+          <w:i w:val="false"/>
+          <w:sz w:val="24"/>
+          <w:szCs w:val="24"/>
+        </w:rPr>
+        <w:t xml:space="preserve">to make </w:t>
+      </w:r>
+      <w:r>
+        <w:rPr>
+          <w:b w:val="false"/>
+          <w:bCs w:val="false"/>
+          <w:i w:val="false"/>
+          <w:sz w:val="24"/>
+          <w:szCs w:val="24"/>
+        </w:rPr>
+        <w:t>non-redundant translation</w:t>
+      </w:r>
+      <w:r>
+        <w:rPr>
+          <w:b w:val="false"/>
+          <w:bCs w:val="false"/>
+          <w:i w:val="false"/>
+          <w:sz w:val="24"/>
+          <w:szCs w:val="24"/>
+        </w:rPr>
+        <w:t>)</w:t>
       </w:r>
     </w:p>
     <w:p>
@@ -972,16 +1132,12 @@
         <w:pStyle w:val="Normal"/>
         <w:spacing w:lineRule="auto" w:line="360"/>
         <w:jc w:val="both"/>
-        <w:rPr>
-          <w:b/>
+        <w:rPr/>
+      </w:pPr>
+      <w:r>
+        <w:rPr>
           <w:b/>
           <w:bCs/>
-        </w:rPr>
-      </w:pPr>
-      <w:r>
-        <w:rPr>
-          <w:b/>
-          <w:bCs/>
           <w:i w:val="false"/>
           <w:sz w:val="24"/>
           <w:szCs w:val="24"/>
@@ -1012,41 +1168,132 @@
         <w:pStyle w:val="Normal"/>
         <w:spacing w:lineRule="auto" w:line="360"/>
         <w:jc w:val="both"/>
-        <w:rPr>
-          <w:b w:val="false"/>
-          <w:b w:val="false"/>
-          <w:bCs w:val="false"/>
-        </w:rPr>
-      </w:pPr>
-      <w:r>
-        <w:rPr>
-          <w:b w:val="false"/>
-          <w:bCs w:val="false"/>
-          <w:i w:val="false"/>
-          <w:sz w:val="24"/>
-          <w:szCs w:val="24"/>
-        </w:rPr>
-        <w:t>1. To make personalized peptidomes for selected samples (sample mode):</w:t>
-      </w:r>
-    </w:p>
-    <w:p>
-      <w:pPr>
-        <w:pStyle w:val="Normal"/>
-        <w:spacing w:lineRule="auto" w:line="360"/>
-        <w:jc w:val="both"/>
-        <w:rPr>
-          <w:rFonts w:ascii="Liberation Serif" w:hAnsi="Liberation Serif"/>
-          <w:i w:val="false"/>
-          <w:i w:val="false"/>
-          <w:sz w:val="24"/>
-          <w:szCs w:val="24"/>
-        </w:rPr>
-      </w:pPr>
-      <w:r>
-        <w:rPr>
-          <w:i w:val="false"/>
-          <w:sz w:val="24"/>
-          <w:szCs w:val="24"/>
+        <w:rPr/>
+      </w:pPr>
+      <w:r>
+        <w:rPr>
+          <w:b w:val="false"/>
+          <w:bCs w:val="false"/>
+          <w:i w:val="false"/>
+          <w:sz w:val="24"/>
+          <w:szCs w:val="24"/>
+        </w:rPr>
+        <w:t>1</w:t>
+      </w:r>
+      <w:r>
+        <w:rPr>
+          <w:b w:val="false"/>
+          <w:bCs w:val="false"/>
+          <w:i w:val="false"/>
+          <w:sz w:val="24"/>
+          <w:szCs w:val="24"/>
+        </w:rPr>
+        <w:t xml:space="preserve">. To </w:t>
+      </w:r>
+      <w:r>
+        <w:rPr>
+          <w:b w:val="false"/>
+          <w:bCs w:val="false"/>
+          <w:i w:val="false"/>
+          <w:sz w:val="24"/>
+          <w:szCs w:val="24"/>
+        </w:rPr>
+        <w:t>get annotation</w:t>
+      </w:r>
+      <w:r>
+        <w:rPr>
+          <w:b w:val="false"/>
+          <w:bCs w:val="false"/>
+          <w:i w:val="false"/>
+          <w:sz w:val="24"/>
+          <w:szCs w:val="24"/>
+        </w:rPr>
+        <w:t xml:space="preserve"> of </w:t>
+      </w:r>
+      <w:r>
+        <w:rPr>
+          <w:b w:val="false"/>
+          <w:bCs w:val="false"/>
+          <w:i w:val="false"/>
+          <w:sz w:val="24"/>
+          <w:szCs w:val="24"/>
+        </w:rPr>
+        <w:t xml:space="preserve">the </w:t>
+      </w:r>
+      <w:r>
+        <w:rPr>
+          <w:b w:val="false"/>
+          <w:bCs w:val="false"/>
+          <w:i w:val="false"/>
+          <w:sz w:val="24"/>
+          <w:szCs w:val="24"/>
+        </w:rPr>
+        <w:t xml:space="preserve">genome variations in </w:t>
+      </w:r>
+      <w:r>
+        <w:rPr>
+          <w:b w:val="false"/>
+          <w:bCs w:val="false"/>
+          <w:i w:val="false"/>
+          <w:sz w:val="24"/>
+          <w:szCs w:val="24"/>
+        </w:rPr>
+        <w:t xml:space="preserve">protein coding genes </w:t>
+      </w:r>
+      <w:r>
+        <w:rPr>
+          <w:b w:val="false"/>
+          <w:bCs w:val="false"/>
+          <w:i w:val="false"/>
+          <w:sz w:val="24"/>
+          <w:szCs w:val="24"/>
+        </w:rPr>
+        <w:t>(</w:t>
+      </w:r>
+      <w:r>
+        <w:rPr>
+          <w:b w:val="false"/>
+          <w:bCs w:val="false"/>
+          <w:i w:val="false"/>
+          <w:sz w:val="24"/>
+          <w:szCs w:val="24"/>
+        </w:rPr>
+        <w:t>annotation</w:t>
+      </w:r>
+      <w:r>
+        <w:rPr>
+          <w:b w:val="false"/>
+          <w:bCs w:val="false"/>
+          <w:i w:val="false"/>
+          <w:sz w:val="24"/>
+          <w:szCs w:val="24"/>
+        </w:rPr>
+        <w:t xml:space="preserve"> mode</w:t>
+      </w:r>
+      <w:r>
+        <w:rPr>
+          <w:b w:val="false"/>
+          <w:bCs w:val="false"/>
+          <w:i w:val="false"/>
+          <w:sz w:val="24"/>
+          <w:szCs w:val="24"/>
+        </w:rPr>
+        <w:t>):</w:t>
+      </w:r>
+    </w:p>
+    <w:p>
+      <w:pPr>
+        <w:pStyle w:val="Normal"/>
+        <w:spacing w:lineRule="auto" w:line="360"/>
+        <w:jc w:val="both"/>
+        <w:rPr>
+          <w:i w:val="false"/>
+          <w:i w:val="false"/>
+        </w:rPr>
+      </w:pPr>
+      <w:r>
+        <w:rPr>
+          <w:i w:val="false"/>
         </w:rPr>
       </w:r>
     </w:p>
@@ -1065,24 +1312,20 @@
           <w:sz w:val="20"/>
           <w:szCs w:val="20"/>
         </w:rPr>
-        <w:tab/>
-        <w:t>PeptoVar.py -samples SAMPLE01 -peptlen 9 -var used \</w:t>
-      </w:r>
-    </w:p>
-    <w:p>
-      <w:pPr>
-        <w:pStyle w:val="Normal"/>
-        <w:spacing w:lineRule="auto" w:line="360"/>
-        <w:jc w:val="both"/>
+        <w:t xml:space="preserve">PeptoVar.py </w:t>
+      </w:r>
+      <w:bookmarkStart w:id="0" w:name="__DdeLink__525_1757952051"/>
+      <w:r>
         <w:rPr>
           <w:rFonts w:ascii="FreeMono" w:hAnsi="FreeMono"/>
-          <w:b w:val="false"/>
           <w:b w:val="false"/>
           <w:bCs w:val="false"/>
           <w:sz w:val="20"/>
           <w:szCs w:val="20"/>
         </w:rPr>
-      </w:pPr>
+        <w:t xml:space="preserve">-var used </w:t>
+      </w:r>
+      <w:bookmarkEnd w:id="0"/>
       <w:r>
         <w:rPr>
           <w:rFonts w:ascii="FreeMono" w:hAnsi="FreeMono"/>
@@ -1099,85 +1342,217 @@
         <w:pStyle w:val="Normal"/>
         <w:spacing w:lineRule="auto" w:line="360"/>
         <w:jc w:val="both"/>
+        <w:rPr/>
+      </w:pPr>
+      <w:r>
+        <w:rPr>
+          <w:b w:val="false"/>
+          <w:bCs w:val="false"/>
+          <w:i w:val="false"/>
+          <w:sz w:val="24"/>
+          <w:szCs w:val="24"/>
+        </w:rPr>
+        <w:t>or</w:t>
+      </w:r>
+    </w:p>
+    <w:p>
+      <w:pPr>
+        <w:pStyle w:val="Normal"/>
+        <w:spacing w:lineRule="auto" w:line="360"/>
+        <w:jc w:val="both"/>
+        <w:rPr/>
+      </w:pPr>
+      <w:bookmarkStart w:id="1" w:name="__DdeLink__174_3112229952"/>
+      <w:r>
         <w:rPr>
           <w:rFonts w:ascii="FreeMono" w:hAnsi="FreeMono"/>
           <w:b w:val="false"/>
-          <w:b w:val="false"/>
-          <w:bCs w:val="false"/>
+          <w:bCs w:val="false"/>
+          <w:i w:val="false"/>
           <w:sz w:val="20"/>
           <w:szCs w:val="20"/>
         </w:rPr>
-      </w:pPr>
+        <w:t>PeptoVar.py</w:t>
+      </w:r>
+      <w:bookmarkEnd w:id="1"/>
       <w:r>
         <w:rPr>
           <w:rFonts w:ascii="FreeMono" w:hAnsi="FreeMono"/>
           <w:b w:val="false"/>
           <w:bCs w:val="false"/>
+          <w:i w:val="false"/>
           <w:sz w:val="20"/>
           <w:szCs w:val="20"/>
         </w:rPr>
-      </w:r>
-    </w:p>
-    <w:p>
-      <w:pPr>
-        <w:pStyle w:val="Normal"/>
-        <w:spacing w:lineRule="auto" w:line="360"/>
-        <w:jc w:val="both"/>
+        <w:t xml:space="preserve"> -var used -indir ./testdata</w:t>
+      </w:r>
+    </w:p>
+    <w:p>
+      <w:pPr>
+        <w:pStyle w:val="Normal"/>
+        <w:spacing w:lineRule="auto" w:line="360"/>
+        <w:jc w:val="both"/>
+        <w:rPr>
+          <w:b w:val="false"/>
+          <w:b w:val="false"/>
+          <w:bCs w:val="false"/>
+          <w:i w:val="false"/>
+          <w:i w:val="false"/>
+          <w:sz w:val="24"/>
+          <w:szCs w:val="24"/>
+        </w:rPr>
+      </w:pPr>
+      <w:r>
+        <w:rPr/>
+      </w:r>
+    </w:p>
+    <w:p>
+      <w:pPr>
+        <w:pStyle w:val="Normal"/>
+        <w:spacing w:lineRule="auto" w:line="360"/>
+        <w:jc w:val="both"/>
+        <w:rPr/>
+      </w:pPr>
+      <w:r>
+        <w:rPr>
+          <w:b w:val="false"/>
+          <w:bCs w:val="false"/>
+          <w:i w:val="false"/>
+          <w:sz w:val="24"/>
+          <w:szCs w:val="24"/>
+        </w:rPr>
+        <w:t>The mode can be combined with any other.</w:t>
+      </w:r>
+    </w:p>
+    <w:p>
+      <w:pPr>
+        <w:pStyle w:val="Normal"/>
+        <w:spacing w:lineRule="auto" w:line="360"/>
+        <w:jc w:val="both"/>
+        <w:rPr>
+          <w:b w:val="false"/>
+          <w:b w:val="false"/>
+          <w:bCs w:val="false"/>
+          <w:i w:val="false"/>
+          <w:i w:val="false"/>
+          <w:sz w:val="24"/>
+          <w:szCs w:val="24"/>
+        </w:rPr>
+      </w:pPr>
+      <w:r>
+        <w:rPr/>
+      </w:r>
+    </w:p>
+    <w:p>
+      <w:pPr>
+        <w:pStyle w:val="Normal"/>
+        <w:spacing w:lineRule="auto" w:line="360"/>
+        <w:jc w:val="both"/>
+        <w:rPr/>
+      </w:pPr>
+      <w:r>
+        <w:rPr>
+          <w:b w:val="false"/>
+          <w:bCs w:val="false"/>
+          <w:i w:val="false"/>
+          <w:sz w:val="24"/>
+          <w:szCs w:val="24"/>
+        </w:rPr>
+        <w:t>2</w:t>
+      </w:r>
+      <w:r>
+        <w:rPr>
+          <w:b w:val="false"/>
+          <w:bCs w:val="false"/>
+          <w:i w:val="false"/>
+          <w:sz w:val="24"/>
+          <w:szCs w:val="24"/>
+        </w:rPr>
+        <w:t>. To generate peptides for all combinations of genome variations in a population (population mode):</w:t>
+      </w:r>
+    </w:p>
+    <w:p>
+      <w:pPr>
+        <w:pStyle w:val="Normal"/>
+        <w:spacing w:lineRule="auto" w:line="360"/>
+        <w:jc w:val="both"/>
+        <w:rPr>
+          <w:i w:val="false"/>
+          <w:i w:val="false"/>
+        </w:rPr>
+      </w:pPr>
+      <w:r>
+        <w:rPr>
+          <w:i w:val="false"/>
+        </w:rPr>
+      </w:r>
+    </w:p>
+    <w:p>
+      <w:pPr>
+        <w:pStyle w:val="Normal"/>
+        <w:spacing w:lineRule="auto" w:line="360"/>
+        <w:jc w:val="both"/>
+        <w:rPr/>
+      </w:pPr>
+      <w:r>
         <w:rPr>
           <w:rFonts w:ascii="FreeMono" w:hAnsi="FreeMono"/>
-          <w:b w:val="false"/>
           <w:b w:val="false"/>
           <w:bCs w:val="false"/>
           <w:sz w:val="20"/>
           <w:szCs w:val="20"/>
         </w:rPr>
-      </w:pPr>
-      <w:r>
-        <w:rPr>
-          <w:b w:val="false"/>
-          <w:bCs w:val="false"/>
-          <w:i w:val="false"/>
-          <w:sz w:val="24"/>
-          <w:szCs w:val="24"/>
-        </w:rPr>
-        <w:t>or</w:t>
-      </w:r>
-    </w:p>
-    <w:p>
-      <w:pPr>
-        <w:pStyle w:val="Normal"/>
-        <w:spacing w:lineRule="auto" w:line="360"/>
-        <w:jc w:val="both"/>
-        <w:rPr>
-          <w:rFonts w:ascii="Liberation Serif" w:hAnsi="Liberation Serif"/>
-          <w:i w:val="false"/>
-          <w:i w:val="false"/>
-          <w:sz w:val="24"/>
-          <w:szCs w:val="24"/>
-        </w:rPr>
-      </w:pPr>
-      <w:r>
-        <w:rPr>
-          <w:i w:val="false"/>
-          <w:sz w:val="24"/>
-          <w:szCs w:val="24"/>
-        </w:rPr>
-      </w:r>
-    </w:p>
-    <w:p>
-      <w:pPr>
-        <w:pStyle w:val="Normal"/>
-        <w:spacing w:lineRule="auto" w:line="360"/>
-        <w:jc w:val="both"/>
+        <w:t>PeptoVar.py -peptlen 9 -gff ./testdata/test.gff -vcf ./testdata/test.vcf.gz</w:t>
+      </w:r>
+    </w:p>
+    <w:p>
+      <w:pPr>
+        <w:pStyle w:val="Normal"/>
+        <w:spacing w:lineRule="auto" w:line="360"/>
+        <w:jc w:val="both"/>
+        <w:rPr/>
+      </w:pPr>
+      <w:r>
+        <w:rPr>
+          <w:b w:val="false"/>
+          <w:bCs w:val="false"/>
+          <w:i w:val="false"/>
+          <w:sz w:val="24"/>
+          <w:szCs w:val="24"/>
+        </w:rPr>
+        <w:t xml:space="preserve">or </w:t>
+      </w:r>
+      <w:r>
+        <w:rPr>
+          <w:b w:val="false"/>
+          <w:bCs w:val="false"/>
+          <w:i w:val="false"/>
+          <w:sz w:val="24"/>
+          <w:szCs w:val="24"/>
+        </w:rPr>
+        <w:t>(combined with  annotation mode)</w:t>
+      </w:r>
+    </w:p>
+    <w:p>
+      <w:pPr>
+        <w:pStyle w:val="Normal"/>
+        <w:spacing w:lineRule="auto" w:line="360"/>
+        <w:jc w:val="both"/>
+        <w:rPr/>
+      </w:pPr>
+      <w:bookmarkStart w:id="2" w:name="__DdeLink__174_311222995"/>
+      <w:r>
         <w:rPr>
           <w:rFonts w:ascii="FreeMono" w:hAnsi="FreeMono"/>
           <w:b w:val="false"/>
-          <w:b w:val="false"/>
-          <w:bCs w:val="false"/>
+          <w:bCs w:val="false"/>
+          <w:i w:val="false"/>
           <w:sz w:val="20"/>
           <w:szCs w:val="20"/>
         </w:rPr>
-      </w:pPr>
+        <w:t>PeptoVar.py</w:t>
+      </w:r>
+      <w:bookmarkEnd w:id="2"/>
       <w:r>
         <w:rPr>
           <w:rFonts w:ascii="FreeMono" w:hAnsi="FreeMono"/>
@@ -1187,64 +1562,73 @@
           <w:sz w:val="20"/>
           <w:szCs w:val="20"/>
         </w:rPr>
-        <w:tab/>
-        <w:t>PeptoVar.py -samples SAMPLE01 -peptlen 9 -var used -indir ./testdata</w:t>
-      </w:r>
-    </w:p>
-    <w:p>
-      <w:pPr>
-        <w:pStyle w:val="Normal"/>
-        <w:spacing w:lineRule="auto" w:line="360"/>
-        <w:jc w:val="both"/>
-        <w:rPr>
-          <w:i w:val="false"/>
-          <w:i w:val="false"/>
-        </w:rPr>
-      </w:pPr>
-      <w:r>
-        <w:rPr>
-          <w:i w:val="false"/>
-        </w:rPr>
-      </w:r>
-    </w:p>
-    <w:p>
-      <w:pPr>
-        <w:pStyle w:val="Normal"/>
-        <w:spacing w:lineRule="auto" w:line="360"/>
-        <w:jc w:val="both"/>
-        <w:rPr>
-          <w:rFonts w:ascii="Liberation Serif" w:hAnsi="Liberation Serif"/>
-          <w:b w:val="false"/>
-          <w:b w:val="false"/>
-          <w:bCs w:val="false"/>
-          <w:sz w:val="24"/>
-          <w:szCs w:val="24"/>
-        </w:rPr>
-      </w:pPr>
-      <w:r>
-        <w:rPr>
-          <w:b w:val="false"/>
-          <w:bCs w:val="false"/>
-          <w:i w:val="false"/>
-          <w:sz w:val="24"/>
-          <w:szCs w:val="24"/>
-        </w:rPr>
-        <w:t>2. To get unique peptides for a sample in a pair of samples (transplantation mode). Note that unique peptides are calculated for each sample, i. e. for transplantation in both directions):</w:t>
-      </w:r>
-    </w:p>
-    <w:p>
-      <w:pPr>
-        <w:pStyle w:val="Normal"/>
-        <w:spacing w:lineRule="auto" w:line="360"/>
-        <w:jc w:val="both"/>
-        <w:rPr>
-          <w:i w:val="false"/>
-          <w:i w:val="false"/>
-        </w:rPr>
-      </w:pPr>
-      <w:r>
-        <w:rPr>
-          <w:i w:val="false"/>
+        <w:t xml:space="preserve"> -peptlen 9 -var used -indir ./testdata</w:t>
+      </w:r>
+    </w:p>
+    <w:p>
+      <w:pPr>
+        <w:pStyle w:val="Normal"/>
+        <w:spacing w:lineRule="auto" w:line="360"/>
+        <w:jc w:val="both"/>
+        <w:rPr>
+          <w:b w:val="false"/>
+          <w:b w:val="false"/>
+          <w:bCs w:val="false"/>
+        </w:rPr>
+      </w:pPr>
+      <w:r>
+        <w:rPr>
+          <w:b w:val="false"/>
+          <w:bCs w:val="false"/>
+        </w:rPr>
+      </w:r>
+    </w:p>
+    <w:p>
+      <w:pPr>
+        <w:pStyle w:val="Normal"/>
+        <w:spacing w:lineRule="auto" w:line="360"/>
+        <w:jc w:val="both"/>
+        <w:rPr/>
+      </w:pPr>
+      <w:r>
+        <w:rPr>
+          <w:b w:val="false"/>
+          <w:bCs w:val="false"/>
+          <w:i w:val="false"/>
+          <w:sz w:val="24"/>
+          <w:szCs w:val="24"/>
+        </w:rPr>
+        <w:t>3</w:t>
+      </w:r>
+      <w:r>
+        <w:rPr>
+          <w:b w:val="false"/>
+          <w:bCs w:val="false"/>
+          <w:i w:val="false"/>
+          <w:sz w:val="24"/>
+          <w:szCs w:val="24"/>
+        </w:rPr>
+        <w:t>. To make personalized peptidomes for selected samples (sample mode):</w:t>
+      </w:r>
+    </w:p>
+    <w:p>
+      <w:pPr>
+        <w:pStyle w:val="Normal"/>
+        <w:spacing w:lineRule="auto" w:line="360"/>
+        <w:jc w:val="both"/>
+        <w:rPr>
+          <w:rFonts w:ascii="Liberation Serif" w:hAnsi="Liberation Serif"/>
+          <w:i w:val="false"/>
+          <w:i w:val="false"/>
+          <w:sz w:val="24"/>
+          <w:szCs w:val="24"/>
+        </w:rPr>
+      </w:pPr>
+      <w:r>
+        <w:rPr>
+          <w:i w:val="false"/>
+          <w:sz w:val="24"/>
+          <w:szCs w:val="24"/>
         </w:rPr>
       </w:r>
     </w:p>
@@ -1263,23 +1647,25 @@
           <w:sz w:val="20"/>
           <w:szCs w:val="20"/>
         </w:rPr>
-        <w:tab/>
-        <w:t>PeptoVar.py -samples SAMPLE01 SAMPLE02 -peptlen 9 -var used \</w:t>
-      </w:r>
-    </w:p>
-    <w:p>
-      <w:pPr>
-        <w:pStyle w:val="Normal"/>
-        <w:spacing w:lineRule="auto" w:line="360"/>
-        <w:jc w:val="both"/>
+        <w:t xml:space="preserve">PeptoVar.py -samples SAMPLE01 -peptlen 9 -gff ./testdata/test.gff </w:t>
+      </w:r>
+      <w:r>
         <w:rPr>
           <w:rFonts w:ascii="FreeMono" w:hAnsi="FreeMono"/>
-          <w:b w:val="false"/>
           <w:b w:val="false"/>
           <w:bCs w:val="false"/>
           <w:sz w:val="20"/>
           <w:szCs w:val="20"/>
         </w:rPr>
+        <w:t>\</w:t>
+      </w:r>
+    </w:p>
+    <w:p>
+      <w:pPr>
+        <w:pStyle w:val="Normal"/>
+        <w:spacing w:lineRule="auto" w:line="360"/>
+        <w:jc w:val="both"/>
+        <w:rPr/>
       </w:pPr>
       <w:r>
         <w:rPr>
@@ -1289,22 +1675,112 @@
           <w:sz w:val="20"/>
           <w:szCs w:val="20"/>
         </w:rPr>
-        <w:t>-gff ./testdata/test.gff -vcf ./testdata/test.vcf.gz</w:t>
-      </w:r>
-    </w:p>
-    <w:p>
-      <w:pPr>
-        <w:pStyle w:val="Normal"/>
-        <w:spacing w:lineRule="auto" w:line="360"/>
-        <w:jc w:val="both"/>
+        <w:t>-vcf ./testdata/test.vcf.gz</w:t>
+      </w:r>
+    </w:p>
+    <w:p>
+      <w:pPr>
+        <w:pStyle w:val="Normal"/>
+        <w:spacing w:lineRule="auto" w:line="360"/>
+        <w:jc w:val="both"/>
+        <w:rPr/>
+      </w:pPr>
+      <w:r>
+        <w:rPr>
+          <w:b w:val="false"/>
+          <w:bCs w:val="false"/>
+          <w:i w:val="false"/>
+          <w:sz w:val="24"/>
+          <w:szCs w:val="24"/>
+        </w:rPr>
+        <w:t>or</w:t>
+      </w:r>
+    </w:p>
+    <w:p>
+      <w:pPr>
+        <w:pStyle w:val="Normal"/>
+        <w:spacing w:lineRule="auto" w:line="360"/>
+        <w:jc w:val="both"/>
+        <w:rPr/>
+      </w:pPr>
+      <w:r>
         <w:rPr>
           <w:rFonts w:ascii="FreeMono" w:hAnsi="FreeMono"/>
           <w:b w:val="false"/>
-          <w:b w:val="false"/>
-          <w:bCs w:val="false"/>
+          <w:bCs w:val="false"/>
+          <w:i w:val="false"/>
           <w:sz w:val="20"/>
           <w:szCs w:val="20"/>
         </w:rPr>
+        <w:t>PeptoVar.py -samples SAMPLE01 -peptlen 9 -indir ./testdata</w:t>
+      </w:r>
+    </w:p>
+    <w:p>
+      <w:pPr>
+        <w:pStyle w:val="Normal"/>
+        <w:spacing w:lineRule="auto" w:line="360"/>
+        <w:jc w:val="both"/>
+        <w:rPr>
+          <w:i w:val="false"/>
+          <w:i w:val="false"/>
+        </w:rPr>
+      </w:pPr>
+      <w:r>
+        <w:rPr>
+          <w:i w:val="false"/>
+        </w:rPr>
+      </w:r>
+    </w:p>
+    <w:p>
+      <w:pPr>
+        <w:pStyle w:val="Normal"/>
+        <w:spacing w:lineRule="auto" w:line="360"/>
+        <w:jc w:val="both"/>
+        <w:rPr/>
+      </w:pPr>
+      <w:r>
+        <w:rPr>
+          <w:b w:val="false"/>
+          <w:bCs w:val="false"/>
+          <w:i w:val="false"/>
+          <w:sz w:val="24"/>
+          <w:szCs w:val="24"/>
+        </w:rPr>
+        <w:t>4</w:t>
+      </w:r>
+      <w:r>
+        <w:rPr>
+          <w:b w:val="false"/>
+          <w:bCs w:val="false"/>
+          <w:i w:val="false"/>
+          <w:sz w:val="24"/>
+          <w:szCs w:val="24"/>
+        </w:rPr>
+        <w:t>. To get unique peptides for a sample in a pair of samples (transplantation mode). Note that unique peptides are calculated for each sample, i. e. for transplantation in both directions):</w:t>
+      </w:r>
+    </w:p>
+    <w:p>
+      <w:pPr>
+        <w:pStyle w:val="Normal"/>
+        <w:spacing w:lineRule="auto" w:line="360"/>
+        <w:jc w:val="both"/>
+        <w:rPr>
+          <w:i w:val="false"/>
+          <w:i w:val="false"/>
+        </w:rPr>
+      </w:pPr>
+      <w:r>
+        <w:rPr>
+          <w:i w:val="false"/>
+        </w:rPr>
+      </w:r>
+    </w:p>
+    <w:p>
+      <w:pPr>
+        <w:pStyle w:val="Normal"/>
+        <w:spacing w:lineRule="auto" w:line="360"/>
+        <w:jc w:val="both"/>
+        <w:rPr/>
       </w:pPr>
       <w:r>
         <w:rPr>
@@ -1314,398 +1790,72 @@
           <w:sz w:val="20"/>
           <w:szCs w:val="20"/>
         </w:rPr>
-      </w:r>
-    </w:p>
-    <w:p>
-      <w:pPr>
-        <w:pStyle w:val="Normal"/>
-        <w:spacing w:lineRule="auto" w:line="360"/>
-        <w:jc w:val="both"/>
+        <w:t xml:space="preserve">PeptoVar.py -samples SAMPLE01 SAMPLE02 -peptlen 9 -gff ./testdata/test.gff </w:t>
+      </w:r>
+      <w:r>
         <w:rPr>
           <w:rFonts w:ascii="FreeMono" w:hAnsi="FreeMono"/>
-          <w:b w:val="false"/>
           <w:b w:val="false"/>
           <w:bCs w:val="false"/>
           <w:sz w:val="20"/>
           <w:szCs w:val="20"/>
         </w:rPr>
-      </w:pPr>
-      <w:r>
-        <w:rPr>
-          <w:b w:val="false"/>
-          <w:bCs w:val="false"/>
-          <w:i w:val="false"/>
-          <w:sz w:val="24"/>
-          <w:szCs w:val="24"/>
-        </w:rPr>
-        <w:t>or</w:t>
-      </w:r>
-    </w:p>
-    <w:p>
-      <w:pPr>
-        <w:pStyle w:val="Normal"/>
-        <w:spacing w:lineRule="auto" w:line="360"/>
-        <w:jc w:val="both"/>
-        <w:rPr>
-          <w:rFonts w:ascii="Liberation Serif" w:hAnsi="Liberation Serif"/>
-          <w:i w:val="false"/>
-          <w:i w:val="false"/>
-          <w:sz w:val="24"/>
-          <w:szCs w:val="24"/>
-        </w:rPr>
-      </w:pPr>
-      <w:r>
-        <w:rPr>
-          <w:i w:val="false"/>
-          <w:sz w:val="24"/>
-          <w:szCs w:val="24"/>
-        </w:rPr>
-      </w:r>
-    </w:p>
-    <w:p>
-      <w:pPr>
-        <w:pStyle w:val="Normal"/>
-        <w:spacing w:lineRule="auto" w:line="360"/>
-        <w:jc w:val="both"/>
-        <w:rPr/>
-      </w:pPr>
+        <w:t>\</w:t>
+      </w:r>
       <w:r>
         <w:rPr>
           <w:rFonts w:ascii="FreeMono" w:hAnsi="FreeMono"/>
           <w:b w:val="false"/>
           <w:bCs w:val="false"/>
-          <w:i w:val="false"/>
           <w:sz w:val="20"/>
           <w:szCs w:val="20"/>
         </w:rPr>
-        <w:tab/>
-        <w:t>PeptoVar.py -samples SAMPLE01 SAMPLE02 -peptlen 9 -var used \</w:t>
-      </w:r>
-    </w:p>
-    <w:p>
-      <w:pPr>
-        <w:pStyle w:val="Normal"/>
-        <w:spacing w:lineRule="auto" w:line="360"/>
-        <w:jc w:val="both"/>
+        <w:t xml:space="preserve"> -vcf ./testdata/test.vcf.gz</w:t>
+      </w:r>
+    </w:p>
+    <w:p>
+      <w:pPr>
+        <w:pStyle w:val="Normal"/>
+        <w:spacing w:lineRule="auto" w:line="360"/>
+        <w:jc w:val="both"/>
+        <w:rPr/>
+      </w:pPr>
+      <w:r>
+        <w:rPr>
+          <w:b w:val="false"/>
+          <w:bCs w:val="false"/>
+          <w:i w:val="false"/>
+          <w:sz w:val="24"/>
+          <w:szCs w:val="24"/>
+        </w:rPr>
+        <w:t>or</w:t>
+      </w:r>
+    </w:p>
+    <w:p>
+      <w:pPr>
+        <w:pStyle w:val="Normal"/>
+        <w:spacing w:lineRule="auto" w:line="360"/>
+        <w:jc w:val="both"/>
+        <w:rPr/>
+      </w:pPr>
+      <w:r>
         <w:rPr>
           <w:rFonts w:ascii="FreeMono" w:hAnsi="FreeMono"/>
           <w:b w:val="false"/>
-          <w:b w:val="false"/>
-          <w:bCs w:val="false"/>
+          <w:bCs w:val="false"/>
+          <w:i w:val="false"/>
           <w:sz w:val="20"/>
           <w:szCs w:val="20"/>
         </w:rPr>
-      </w:pPr>
-      <w:r>
-        <w:rPr>
-          <w:rFonts w:ascii="FreeMono" w:hAnsi="FreeMono"/>
-          <w:b w:val="false"/>
-          <w:bCs w:val="false"/>
-          <w:i w:val="false"/>
-          <w:sz w:val="20"/>
-          <w:szCs w:val="20"/>
-        </w:rPr>
-        <w:t>-indir ./testdata</w:t>
-      </w:r>
-    </w:p>
-    <w:p>
-      <w:pPr>
-        <w:pStyle w:val="Normal"/>
-        <w:spacing w:lineRule="auto" w:line="360"/>
-        <w:jc w:val="both"/>
-        <w:rPr>
-          <w:i w:val="false"/>
-          <w:i w:val="false"/>
-        </w:rPr>
-      </w:pPr>
-      <w:r>
-        <w:rPr>
-          <w:i w:val="false"/>
-        </w:rPr>
-      </w:r>
-    </w:p>
-    <w:p>
-      <w:pPr>
-        <w:pStyle w:val="Normal"/>
-        <w:spacing w:lineRule="auto" w:line="360"/>
-        <w:jc w:val="both"/>
-        <w:rPr>
-          <w:rFonts w:ascii="Liberation Serif" w:hAnsi="Liberation Serif"/>
-          <w:b w:val="false"/>
-          <w:b w:val="false"/>
-          <w:bCs w:val="false"/>
-          <w:sz w:val="24"/>
-          <w:szCs w:val="24"/>
-        </w:rPr>
-      </w:pPr>
-      <w:r>
-        <w:rPr>
-          <w:b w:val="false"/>
-          <w:bCs w:val="false"/>
-          <w:i w:val="false"/>
-          <w:sz w:val="24"/>
-          <w:szCs w:val="24"/>
-        </w:rPr>
-        <w:t>3. To generate peptides for all combinations of genome variations in a population (population mode):</w:t>
-      </w:r>
-    </w:p>
-    <w:p>
-      <w:pPr>
-        <w:pStyle w:val="Normal"/>
-        <w:spacing w:lineRule="auto" w:line="360"/>
-        <w:jc w:val="both"/>
-        <w:rPr>
-          <w:i w:val="false"/>
-          <w:i w:val="false"/>
-        </w:rPr>
-      </w:pPr>
-      <w:r>
-        <w:rPr>
-          <w:i w:val="false"/>
-        </w:rPr>
-      </w:r>
-    </w:p>
-    <w:p>
-      <w:pPr>
-        <w:pStyle w:val="Normal"/>
-        <w:spacing w:lineRule="auto" w:line="360"/>
-        <w:jc w:val="both"/>
-        <w:rPr/>
-      </w:pPr>
-      <w:r>
-        <w:rPr>
-          <w:rFonts w:ascii="FreeMono" w:hAnsi="FreeMono"/>
-          <w:b w:val="false"/>
-          <w:bCs w:val="false"/>
-          <w:sz w:val="20"/>
-          <w:szCs w:val="20"/>
-        </w:rPr>
-        <w:tab/>
-        <w:t>PeptoVar.py -peptlen 9 -var used -gff ./testdata/test.gff \</w:t>
-      </w:r>
-    </w:p>
-    <w:p>
-      <w:pPr>
-        <w:pStyle w:val="Normal"/>
-        <w:spacing w:lineRule="auto" w:line="360"/>
-        <w:jc w:val="both"/>
-        <w:rPr>
-          <w:rFonts w:ascii="FreeMono" w:hAnsi="FreeMono"/>
-          <w:b w:val="false"/>
-          <w:b w:val="false"/>
-          <w:bCs w:val="false"/>
-          <w:sz w:val="20"/>
-          <w:szCs w:val="20"/>
-        </w:rPr>
-      </w:pPr>
-      <w:r>
-        <w:rPr>
-          <w:rFonts w:ascii="FreeMono" w:hAnsi="FreeMono"/>
-          <w:b w:val="false"/>
-          <w:bCs w:val="false"/>
-          <w:sz w:val="20"/>
-          <w:szCs w:val="20"/>
-        </w:rPr>
-        <w:t>-vcf ./testdata/test.vcf.gz</w:t>
-      </w:r>
-    </w:p>
-    <w:p>
-      <w:pPr>
-        <w:pStyle w:val="Normal"/>
-        <w:spacing w:lineRule="auto" w:line="360"/>
-        <w:jc w:val="both"/>
-        <w:rPr>
-          <w:rFonts w:ascii="FreeMono" w:hAnsi="FreeMono"/>
-          <w:b w:val="false"/>
-          <w:b w:val="false"/>
-          <w:bCs w:val="false"/>
-          <w:sz w:val="20"/>
-          <w:szCs w:val="20"/>
-        </w:rPr>
-      </w:pPr>
-      <w:r>
-        <w:rPr>
-          <w:rFonts w:ascii="FreeMono" w:hAnsi="FreeMono"/>
-          <w:b w:val="false"/>
-          <w:bCs w:val="false"/>
-          <w:sz w:val="20"/>
-          <w:szCs w:val="20"/>
-        </w:rPr>
-      </w:r>
-    </w:p>
-    <w:p>
-      <w:pPr>
-        <w:pStyle w:val="Normal"/>
-        <w:spacing w:lineRule="auto" w:line="360"/>
-        <w:jc w:val="both"/>
-        <w:rPr>
-          <w:rFonts w:ascii="FreeMono" w:hAnsi="FreeMono"/>
-          <w:b w:val="false"/>
-          <w:b w:val="false"/>
-          <w:bCs w:val="false"/>
-          <w:sz w:val="20"/>
-          <w:szCs w:val="20"/>
-        </w:rPr>
-      </w:pPr>
-      <w:r>
-        <w:rPr>
-          <w:b w:val="false"/>
-          <w:bCs w:val="false"/>
-          <w:i w:val="false"/>
-          <w:sz w:val="24"/>
-          <w:szCs w:val="24"/>
-        </w:rPr>
-        <w:t>or</w:t>
-      </w:r>
-    </w:p>
-    <w:p>
-      <w:pPr>
-        <w:pStyle w:val="Normal"/>
-        <w:spacing w:lineRule="auto" w:line="360"/>
-        <w:jc w:val="both"/>
-        <w:rPr>
-          <w:rFonts w:ascii="Liberation Serif" w:hAnsi="Liberation Serif"/>
-          <w:i w:val="false"/>
-          <w:i w:val="false"/>
-          <w:sz w:val="24"/>
-          <w:szCs w:val="24"/>
-        </w:rPr>
-      </w:pPr>
-      <w:r>
-        <w:rPr>
-          <w:i w:val="false"/>
-          <w:sz w:val="24"/>
-          <w:szCs w:val="24"/>
-        </w:rPr>
-      </w:r>
-    </w:p>
-    <w:p>
-      <w:pPr>
-        <w:pStyle w:val="Normal"/>
-        <w:spacing w:lineRule="auto" w:line="360"/>
-        <w:jc w:val="both"/>
-        <w:rPr>
-          <w:rFonts w:ascii="FreeMono" w:hAnsi="FreeMono"/>
-          <w:b w:val="false"/>
-          <w:b w:val="false"/>
-          <w:bCs w:val="false"/>
-          <w:sz w:val="20"/>
-          <w:szCs w:val="20"/>
-        </w:rPr>
-      </w:pPr>
-      <w:r>
-        <w:rPr>
-          <w:rFonts w:ascii="FreeMono" w:hAnsi="FreeMono"/>
-          <w:b w:val="false"/>
-          <w:bCs w:val="false"/>
-          <w:i w:val="false"/>
-          <w:sz w:val="20"/>
-          <w:szCs w:val="20"/>
-        </w:rPr>
-        <w:tab/>
-      </w:r>
-      <w:bookmarkStart w:id="0" w:name="__DdeLink__174_311222995"/>
-      <w:r>
-        <w:rPr>
-          <w:rFonts w:ascii="FreeMono" w:hAnsi="FreeMono"/>
-          <w:b w:val="false"/>
-          <w:bCs w:val="false"/>
-          <w:i w:val="false"/>
-          <w:sz w:val="20"/>
-          <w:szCs w:val="20"/>
-        </w:rPr>
-        <w:t>PeptoVar.py</w:t>
-      </w:r>
-      <w:bookmarkEnd w:id="0"/>
-      <w:r>
-        <w:rPr>
-          <w:rFonts w:ascii="FreeMono" w:hAnsi="FreeMono"/>
-          <w:b w:val="false"/>
-          <w:bCs w:val="false"/>
-          <w:i w:val="false"/>
-          <w:sz w:val="20"/>
-          <w:szCs w:val="20"/>
-        </w:rPr>
-        <w:t xml:space="preserve"> -peptlen 9 -var used -indir ./testdata</w:t>
-      </w:r>
-    </w:p>
-    <w:p>
-      <w:pPr>
-        <w:pStyle w:val="Normal"/>
-        <w:spacing w:lineRule="auto" w:line="360"/>
-        <w:jc w:val="both"/>
-        <w:rPr>
-          <w:i w:val="false"/>
-          <w:i w:val="false"/>
-        </w:rPr>
-      </w:pPr>
-      <w:r>
-        <w:rPr>
-          <w:i w:val="false"/>
-        </w:rPr>
-      </w:r>
-    </w:p>
-    <w:p>
-      <w:pPr>
-        <w:pStyle w:val="Normal"/>
-        <w:spacing w:lineRule="auto" w:line="360"/>
-        <w:jc w:val="both"/>
-        <w:rPr>
-          <w:i w:val="false"/>
-          <w:i w:val="false"/>
-        </w:rPr>
-      </w:pPr>
-      <w:r>
-        <w:rPr>
-          <w:i w:val="false"/>
-        </w:rPr>
-      </w:r>
-    </w:p>
-    <w:p>
-      <w:pPr>
-        <w:pStyle w:val="Normal"/>
-        <w:spacing w:lineRule="auto" w:line="360"/>
-        <w:jc w:val="both"/>
-        <w:rPr>
-          <w:i w:val="false"/>
-          <w:i w:val="false"/>
-        </w:rPr>
-      </w:pPr>
-      <w:r>
-        <w:rPr>
-          <w:i w:val="false"/>
-        </w:rPr>
-      </w:r>
-    </w:p>
-    <w:p>
-      <w:pPr>
-        <w:pStyle w:val="Normal"/>
-        <w:spacing w:lineRule="auto" w:line="360"/>
-        <w:jc w:val="both"/>
-        <w:rPr>
-          <w:i w:val="false"/>
-          <w:i w:val="false"/>
-        </w:rPr>
-      </w:pPr>
-      <w:r>
-        <w:rPr>
-          <w:i w:val="false"/>
-        </w:rPr>
-      </w:r>
-    </w:p>
-    <w:p>
-      <w:pPr>
-        <w:pStyle w:val="Normal"/>
-        <w:spacing w:lineRule="auto" w:line="360"/>
-        <w:jc w:val="both"/>
-        <w:rPr>
-          <w:rFonts w:ascii="Liberation Serif" w:hAnsi="Liberation Serif"/>
-          <w:b w:val="false"/>
-          <w:b w:val="false"/>
-          <w:bCs w:val="false"/>
-          <w:sz w:val="24"/>
-          <w:szCs w:val="24"/>
-        </w:rPr>
+        <w:t>PeptoVar.py -samples SAMPLE01 SAMPLE02 -peptlen 9 -indir ./testdata</w:t>
+      </w:r>
+    </w:p>
+    <w:p>
+      <w:pPr>
+        <w:pStyle w:val="Normal"/>
+        <w:spacing w:lineRule="auto" w:line="360"/>
+        <w:jc w:val="both"/>
+        <w:rPr/>
       </w:pPr>
       <w:r>
         <w:rPr>
@@ -3039,15 +3189,7 @@
       </w:pPr>
       <w:r>
         <w:rPr/>
-        <w:t xml:space="preserve">Copyright (c) 2017, </w:t>
-      </w:r>
-      <w:r>
-        <w:rPr/>
-        <w:t>Dmitry</w:t>
-      </w:r>
-      <w:r>
-        <w:rPr/>
-        <w:t xml:space="preserve"> Malko All Rights Reserved</w:t>
+        <w:t>Copyright (c) 2017, Dmitry Malko All Rights Reserved</w:t>
       </w:r>
     </w:p>
     <w:p>

</xml_diff>

<commit_message>
correction in the manual
</commit_message>
<xml_diff>
--- a/UserManual.docx
+++ b/UserManual.docx
@@ -89,21 +89,7 @@
           <w:b w:val="false"/>
           <w:bCs w:val="false"/>
         </w:rPr>
-        <w:t xml:space="preserve">iations) is a pure Python3 program for annotation of genomic variants in protein coding genes and generation of </w:t>
-      </w:r>
-      <w:r>
-        <w:rPr>
-          <w:b w:val="false"/>
-          <w:bCs w:val="false"/>
-        </w:rPr>
-        <w:t>variant peptides</w:t>
-      </w:r>
-      <w:r>
-        <w:rPr>
-          <w:b w:val="false"/>
-          <w:bCs w:val="false"/>
-        </w:rPr>
-        <w:t>. The main idea of PeptoVar is implementation of the potential compound effects of combining alternate alleles across multiple variant loci in sequence translation.</w:t>
+        <w:t>iations) is a pure Python3 program for annotation of genomic variants in protein coding genes and generation of variant peptides. The main idea of PeptoVar is implementation of the potential compound effects of combining alternate alleles across multiple variant loci in sequence translation.</w:t>
       </w:r>
     </w:p>
     <w:p>
@@ -688,31 +674,7 @@
       </w:r>
       <w:r>
         <w:rPr/>
-        <w:t>[-</w:t>
-      </w:r>
-      <w:r>
-        <w:rPr/>
-        <w:t>tag</w:t>
-      </w:r>
-      <w:r>
-        <w:rPr/>
-        <w:t xml:space="preserve">af </w:t>
-      </w:r>
-      <w:r>
-        <w:rPr/>
-        <w:t>TAG_AF</w:t>
-      </w:r>
-      <w:r>
-        <w:rPr/>
-        <w:t xml:space="preserve">] [-minaf THRESHOLD] [-var all | </w:t>
-      </w:r>
-      <w:r>
-        <w:rPr/>
-        <w:t>nonsyn</w:t>
-      </w:r>
-      <w:r>
-        <w:rPr/>
-        <w:t>] [-nopt]</w:t>
+        <w:t>[-tagaf TAG_AF] [-minaf THRESHOLD] [-var all | nonsyn] [-nopt]</w:t>
       </w:r>
     </w:p>
     <w:p>
@@ -901,7 +863,21 @@
           <w:b w:val="false"/>
           <w:bCs w:val="false"/>
         </w:rPr>
-        <w:t xml:space="preserve">    a sample name or a pair of names in VCF file; for two samples (donor/recipient) only unique peptides will be represented</w:t>
+        <w:t xml:space="preserve">    a sample name or a pair of </w:t>
+      </w:r>
+      <w:r>
+        <w:rPr>
+          <w:b w:val="false"/>
+          <w:bCs w:val="false"/>
+        </w:rPr>
+        <w:t xml:space="preserve">sample </w:t>
+      </w:r>
+      <w:r>
+        <w:rPr>
+          <w:b w:val="false"/>
+          <w:bCs w:val="false"/>
+        </w:rPr>
+        <w:t>names in VCF file; for two samples (donor/recipient) only unique peptides will be represented</w:t>
       </w:r>
     </w:p>
     <w:p>
@@ -942,64 +918,22 @@
           <w:b w:val="false"/>
           <w:bCs w:val="false"/>
         </w:rPr>
-        <w:t xml:space="preserve">    allele frequency (AF) threshold; alleles with AF &lt; THRESHOLD will be ignored (AF=0 will be set for alleles with no AF data); NOTE: ignoring </w:t>
-      </w:r>
-      <w:r>
-        <w:rPr>
-          <w:b w:val="false"/>
-          <w:bCs w:val="false"/>
-        </w:rPr>
-        <w:t xml:space="preserve">or low value of </w:t>
-      </w:r>
-      <w:r>
-        <w:rPr>
-          <w:b w:val="false"/>
-          <w:bCs w:val="false"/>
-        </w:rPr>
-        <w:t xml:space="preserve">-minaf can cause high memory usage and increasing </w:t>
-      </w:r>
-      <w:r>
-        <w:rPr>
-          <w:b w:val="false"/>
-          <w:bCs w:val="false"/>
-        </w:rPr>
-        <w:t xml:space="preserve">the </w:t>
-      </w:r>
-      <w:r>
-        <w:rPr>
-          <w:b w:val="false"/>
-          <w:bCs w:val="false"/>
-        </w:rPr>
-        <w:t>computational time</w:t>
-      </w:r>
-    </w:p>
-    <w:p>
-      <w:pPr>
-        <w:pStyle w:val="Normal"/>
-        <w:spacing w:lineRule="auto" w:line="360"/>
-        <w:jc w:val="both"/>
-        <w:rPr/>
-      </w:pPr>
-      <w:r>
-        <w:rPr>
-          <w:b/>
-          <w:bCs/>
-        </w:rPr>
-        <w:t xml:space="preserve">-var (all | </w:t>
-      </w:r>
-      <w:r>
-        <w:rPr>
-          <w:b/>
-          <w:bCs/>
-        </w:rPr>
-        <w:t>nonsyn</w:t>
-      </w:r>
-      <w:r>
-        <w:rPr>
-          <w:b/>
-          <w:bCs/>
-        </w:rPr>
-        <w:t>)</w:t>
+        <w:t xml:space="preserve">    allele frequency (AF) threshold; alleles with AF &lt; THRESHOLD will be ignored (AF=0 will be set for alleles with no AF data); NOTE: ignoring or low value of -minaf can cause high memory usage and increasing the computational time</w:t>
+      </w:r>
+    </w:p>
+    <w:p>
+      <w:pPr>
+        <w:pStyle w:val="Normal"/>
+        <w:spacing w:lineRule="auto" w:line="360"/>
+        <w:jc w:val="both"/>
+        <w:rPr/>
+      </w:pPr>
+      <w:r>
+        <w:rPr>
+          <w:b/>
+          <w:bCs/>
+        </w:rPr>
+        <w:t>-var (all | nonsyn)</w:t>
       </w:r>
       <w:r>
         <w:rPr>
@@ -1044,27 +978,7 @@
           <w:sz w:val="24"/>
           <w:szCs w:val="24"/>
         </w:rPr>
-        <w:t xml:space="preserve">    do not use optimization, i.e synonymous and non-synonymous variations will be used  </w:t>
-      </w:r>
-      <w:r>
-        <w:rPr>
-          <w:b w:val="false"/>
-          <w:bCs w:val="false"/>
-          <w:i w:val="false"/>
-          <w:sz w:val="24"/>
-          <w:szCs w:val="24"/>
-        </w:rPr>
-        <w:t xml:space="preserve">for sequence translation </w:t>
-      </w:r>
-      <w:r>
-        <w:rPr>
-          <w:b w:val="false"/>
-          <w:bCs w:val="false"/>
-          <w:i w:val="false"/>
-          <w:sz w:val="24"/>
-          <w:szCs w:val="24"/>
-        </w:rPr>
-        <w:t>(may cause high CPU load and memory usage)</w:t>
+        <w:t xml:space="preserve">    do not use optimization, i.e synonymous and non-synonymous variations will be used  for sequence translation (may cause high CPU load and memory usage)</w:t>
       </w:r>
     </w:p>
     <w:p>
@@ -1102,137 +1016,143 @@
       </w:r>
       <w:r>
         <w:rPr/>
+        <w:t xml:space="preserve">    temporary directory</w:t>
+      </w:r>
+    </w:p>
+    <w:p>
+      <w:pPr>
+        <w:pStyle w:val="Normal"/>
+        <w:spacing w:lineRule="auto" w:line="360"/>
+        <w:jc w:val="both"/>
+        <w:rPr/>
+      </w:pPr>
+      <w:r>
+        <w:rPr>
+          <w:b/>
+          <w:bCs/>
+        </w:rPr>
+        <w:t>-outdir</w:t>
+      </w:r>
+      <w:r>
+        <w:rPr/>
+        <w:t xml:space="preserve">     output directory (will be created if not exists, default: ./output)</w:t>
+      </w:r>
+    </w:p>
+    <w:p>
+      <w:pPr>
+        <w:pStyle w:val="Normal"/>
+        <w:spacing w:lineRule="auto" w:line="360"/>
+        <w:jc w:val="both"/>
+        <w:rPr/>
+      </w:pPr>
+      <w:r>
+        <w:rPr>
+          <w:b/>
+          <w:bCs/>
+          <w:i w:val="false"/>
+          <w:sz w:val="24"/>
+          <w:szCs w:val="24"/>
+        </w:rPr>
+        <w:t>-indir</w:t>
+      </w:r>
+      <w:r>
+        <w:rPr>
+          <w:b w:val="false"/>
+          <w:bCs w:val="false"/>
+          <w:i w:val="false"/>
+          <w:sz w:val="24"/>
+          <w:szCs w:val="24"/>
+        </w:rPr>
+        <w:t xml:space="preserve">    input directory for files *.vcf.gz, *.vcf.gz.tbi, *.gff and *.fasta (if no sequences in GFF file); the files MUST have the same name for each locus (chromosome)</w:t>
+      </w:r>
+    </w:p>
+    <w:p>
+      <w:pPr>
+        <w:pStyle w:val="Normal"/>
+        <w:spacing w:lineRule="auto" w:line="360"/>
+        <w:jc w:val="both"/>
+        <w:rPr/>
+      </w:pPr>
+      <w:r>
+        <w:rPr>
+          <w:b/>
+          <w:bCs/>
+        </w:rPr>
+        <w:t>-trnlist</w:t>
+      </w:r>
+      <w:r>
+        <w:rPr/>
+        <w:t xml:space="preserve">    transcriptID list for processing</w:t>
+      </w:r>
+    </w:p>
+    <w:p>
+      <w:pPr>
+        <w:pStyle w:val="Normal"/>
+        <w:spacing w:lineRule="auto" w:line="360"/>
+        <w:jc w:val="both"/>
+        <w:rPr/>
+      </w:pPr>
+      <w:r>
+        <w:rPr>
+          <w:b/>
+          <w:bCs/>
+          <w:i w:val="false"/>
+          <w:sz w:val="24"/>
+          <w:szCs w:val="24"/>
+        </w:rPr>
+        <w:t>-trnfile</w:t>
+      </w:r>
+      <w:r>
+        <w:rPr>
+          <w:b w:val="false"/>
+          <w:bCs w:val="false"/>
+          <w:i w:val="false"/>
+          <w:sz w:val="24"/>
+          <w:szCs w:val="24"/>
+        </w:rPr>
+        <w:t xml:space="preserve">    one column text file with the transcriptID set for processing</w:t>
+      </w:r>
+    </w:p>
+    <w:p>
+      <w:pPr>
+        <w:pStyle w:val="Normal"/>
+        <w:spacing w:lineRule="auto" w:line="360"/>
+        <w:jc w:val="both"/>
+        <w:rPr>
+          <w:rFonts w:ascii="Liberation Serif" w:hAnsi="Liberation Serif"/>
+          <w:i w:val="false"/>
+          <w:i w:val="false"/>
+          <w:sz w:val="24"/>
+          <w:szCs w:val="24"/>
+        </w:rPr>
+      </w:pPr>
+      <w:r>
+        <w:rPr>
+          <w:b/>
+          <w:bCs/>
+          <w:i w:val="false"/>
+          <w:sz w:val="24"/>
+          <w:szCs w:val="24"/>
+        </w:rPr>
+        <w:t>-trnexclist</w:t>
+      </w:r>
+      <w:r>
+        <w:rPr>
+          <w:b w:val="false"/>
+          <w:bCs w:val="false"/>
+          <w:i w:val="false"/>
+          <w:sz w:val="24"/>
+          <w:szCs w:val="24"/>
+        </w:rPr>
         <w:t xml:space="preserve">    </w:t>
       </w:r>
       <w:r>
-        <w:rPr/>
-        <w:t>temporary</w:t>
-      </w:r>
-      <w:r>
-        <w:rPr/>
-        <w:t xml:space="preserve"> directory</w:t>
-      </w:r>
-    </w:p>
-    <w:p>
-      <w:pPr>
-        <w:pStyle w:val="Normal"/>
-        <w:spacing w:lineRule="auto" w:line="360"/>
-        <w:jc w:val="both"/>
-        <w:rPr/>
-      </w:pPr>
-      <w:r>
-        <w:rPr>
-          <w:b/>
-          <w:bCs/>
-        </w:rPr>
-        <w:t>-outdir</w:t>
-      </w:r>
-      <w:r>
-        <w:rPr/>
-        <w:t xml:space="preserve">     output directory (will be created if not exists, default: ./output)</w:t>
-      </w:r>
-    </w:p>
-    <w:p>
-      <w:pPr>
-        <w:pStyle w:val="Normal"/>
-        <w:spacing w:lineRule="auto" w:line="360"/>
-        <w:jc w:val="both"/>
-        <w:rPr/>
-      </w:pPr>
-      <w:r>
-        <w:rPr>
-          <w:b/>
-          <w:bCs/>
-          <w:i w:val="false"/>
-          <w:sz w:val="24"/>
-          <w:szCs w:val="24"/>
-        </w:rPr>
-        <w:t>-indir</w:t>
-      </w:r>
-      <w:r>
-        <w:rPr>
-          <w:b w:val="false"/>
-          <w:bCs w:val="false"/>
-          <w:i w:val="false"/>
-          <w:sz w:val="24"/>
-          <w:szCs w:val="24"/>
-        </w:rPr>
-        <w:t xml:space="preserve">    input directory for files *.vcf.gz, *.vcf.gz.tbi, *.gff and *.fasta (if no sequences in GFF file); the files MUST have the same name for each locus (chromosome)</w:t>
-      </w:r>
-    </w:p>
-    <w:p>
-      <w:pPr>
-        <w:pStyle w:val="Normal"/>
-        <w:spacing w:lineRule="auto" w:line="360"/>
-        <w:jc w:val="both"/>
-        <w:rPr/>
-      </w:pPr>
-      <w:r>
-        <w:rPr>
-          <w:b/>
-          <w:bCs/>
-        </w:rPr>
-        <w:t>-trnlist</w:t>
-      </w:r>
-      <w:r>
-        <w:rPr/>
-        <w:t xml:space="preserve">    transcriptID </w:t>
-      </w:r>
-      <w:r>
-        <w:rPr/>
-        <w:t xml:space="preserve">list </w:t>
-      </w:r>
-      <w:r>
-        <w:rPr/>
-        <w:t>for processing</w:t>
-      </w:r>
-    </w:p>
-    <w:p>
-      <w:pPr>
-        <w:pStyle w:val="Normal"/>
-        <w:spacing w:lineRule="auto" w:line="360"/>
-        <w:jc w:val="both"/>
-        <w:rPr/>
-      </w:pPr>
-      <w:r>
-        <w:rPr>
-          <w:b/>
-          <w:bCs/>
-          <w:i w:val="false"/>
-          <w:sz w:val="24"/>
-          <w:szCs w:val="24"/>
-        </w:rPr>
-        <w:t>-trnfile</w:t>
-      </w:r>
-      <w:r>
-        <w:rPr>
-          <w:b w:val="false"/>
-          <w:bCs w:val="false"/>
-          <w:i w:val="false"/>
-          <w:sz w:val="24"/>
-          <w:szCs w:val="24"/>
-        </w:rPr>
-        <w:t xml:space="preserve">    one column text file with the transcriptID </w:t>
-      </w:r>
-      <w:r>
-        <w:rPr>
-          <w:b w:val="false"/>
-          <w:bCs w:val="false"/>
-          <w:i w:val="false"/>
-          <w:sz w:val="24"/>
-          <w:szCs w:val="24"/>
-        </w:rPr>
-        <w:t>set</w:t>
-      </w:r>
-      <w:r>
-        <w:rPr>
-          <w:b w:val="false"/>
-          <w:bCs w:val="false"/>
-          <w:i w:val="false"/>
-          <w:sz w:val="24"/>
-          <w:szCs w:val="24"/>
-        </w:rPr>
-        <w:t xml:space="preserve"> for processing</w:t>
+        <w:rPr>
+          <w:i w:val="false"/>
+          <w:sz w:val="24"/>
+          <w:szCs w:val="24"/>
+        </w:rPr>
+        <w:t>transcriptID list to EXCLUDE from processing</w:t>
       </w:r>
     </w:p>
     <w:p>
@@ -1256,7 +1176,7 @@
           <w:sz w:val="24"/>
           <w:szCs w:val="24"/>
         </w:rPr>
-        <w:t>-trnexclist</w:t>
+        <w:t>-trnexclfile</w:t>
       </w:r>
       <w:r>
         <w:rPr>
@@ -1274,7 +1194,17 @@
           <w:sz w:val="24"/>
           <w:szCs w:val="24"/>
         </w:rPr>
-        <w:t>transcriptID list to EXCLUDE from processing</w:t>
+        <w:t xml:space="preserve">one column text file with </w:t>
+      </w:r>
+      <w:r>
+        <w:rPr>
+          <w:b w:val="false"/>
+          <w:bCs w:val="false"/>
+          <w:i w:val="false"/>
+          <w:sz w:val="24"/>
+          <w:szCs w:val="24"/>
+        </w:rPr>
+        <w:t>the transcriptID set to EXCLUDE from processing</w:t>
       </w:r>
     </w:p>
     <w:p>
@@ -1298,78 +1228,6 @@
           <w:sz w:val="24"/>
           <w:szCs w:val="24"/>
         </w:rPr>
-        <w:t>-trnexclfile</w:t>
-      </w:r>
-      <w:r>
-        <w:rPr>
-          <w:b w:val="false"/>
-          <w:bCs w:val="false"/>
-          <w:i w:val="false"/>
-          <w:sz w:val="24"/>
-          <w:szCs w:val="24"/>
-        </w:rPr>
-        <w:t xml:space="preserve">    </w:t>
-      </w:r>
-      <w:r>
-        <w:rPr>
-          <w:i w:val="false"/>
-          <w:sz w:val="24"/>
-          <w:szCs w:val="24"/>
-        </w:rPr>
-        <w:t xml:space="preserve">one column text file with </w:t>
-      </w:r>
-      <w:r>
-        <w:rPr>
-          <w:b w:val="false"/>
-          <w:bCs w:val="false"/>
-          <w:i w:val="false"/>
-          <w:sz w:val="24"/>
-          <w:szCs w:val="24"/>
-        </w:rPr>
-        <w:t xml:space="preserve">the transcriptID </w:t>
-      </w:r>
-      <w:r>
-        <w:rPr>
-          <w:b w:val="false"/>
-          <w:bCs w:val="false"/>
-          <w:i w:val="false"/>
-          <w:sz w:val="24"/>
-          <w:szCs w:val="24"/>
-        </w:rPr>
-        <w:t xml:space="preserve">set </w:t>
-      </w:r>
-      <w:r>
-        <w:rPr>
-          <w:b w:val="false"/>
-          <w:bCs w:val="false"/>
-          <w:i w:val="false"/>
-          <w:sz w:val="24"/>
-          <w:szCs w:val="24"/>
-        </w:rPr>
-        <w:t>to EXCLUDE from processing</w:t>
-      </w:r>
-    </w:p>
-    <w:p>
-      <w:pPr>
-        <w:pStyle w:val="Normal"/>
-        <w:spacing w:lineRule="auto" w:line="360"/>
-        <w:jc w:val="both"/>
-        <w:rPr>
-          <w:rFonts w:ascii="Liberation Serif" w:hAnsi="Liberation Serif"/>
-          <w:i w:val="false"/>
-          <w:i w:val="false"/>
-          <w:sz w:val="24"/>
-          <w:szCs w:val="24"/>
-        </w:rPr>
-      </w:pPr>
-      <w:r>
-        <w:rPr>
-          <w:b/>
-          <w:bCs/>
-          <w:i w:val="false"/>
-          <w:sz w:val="24"/>
-          <w:szCs w:val="24"/>
-        </w:rPr>
         <w:t>-across</w:t>
       </w:r>
       <w:r>
@@ -1378,29 +1236,15 @@
           <w:sz w:val="24"/>
           <w:szCs w:val="24"/>
         </w:rPr>
-        <w:t xml:space="preserve">   translate across stop codons </w:t>
-      </w:r>
-      <w:r>
-        <w:rPr>
-          <w:i w:val="false"/>
-          <w:sz w:val="24"/>
-          <w:szCs w:val="24"/>
-        </w:rPr>
-        <w:t>(peptides with stop codons will not be presented in the output)</w:t>
-      </w:r>
-    </w:p>
-    <w:p>
-      <w:pPr>
-        <w:pStyle w:val="Normal"/>
-        <w:spacing w:lineRule="auto" w:line="360"/>
-        <w:jc w:val="both"/>
-        <w:rPr>
-          <w:rFonts w:ascii="Liberation Serif" w:hAnsi="Liberation Serif"/>
-          <w:i w:val="false"/>
-          <w:i w:val="false"/>
-          <w:sz w:val="24"/>
-          <w:szCs w:val="24"/>
-        </w:rPr>
+        <w:t xml:space="preserve">   translate across stop codons (peptides with stop codons will not be presented in the output)</w:t>
+      </w:r>
+    </w:p>
+    <w:p>
+      <w:pPr>
+        <w:pStyle w:val="Normal"/>
+        <w:spacing w:lineRule="auto" w:line="360"/>
+        <w:jc w:val="both"/>
+        <w:rPr/>
       </w:pPr>
       <w:r>
         <w:rPr>
@@ -1418,15 +1262,23 @@
           <w:sz w:val="24"/>
           <w:szCs w:val="24"/>
         </w:rPr>
-        <w:t xml:space="preserve">   frame of translation: </w:t>
-      </w:r>
-      <w:r>
-        <w:rPr>
-          <w:i w:val="false"/>
-          <w:sz w:val="24"/>
-          <w:szCs w:val="24"/>
-        </w:rPr>
-        <w:t>0 – frame of the reference annotation; 1,2 – alternative frames</w:t>
+        <w:t xml:space="preserve">   frame of translation: 0 – frame of the reference annotation; 1,2 – alternative frames</w:t>
+      </w:r>
+      <w:r>
+        <w:rPr>
+          <w:i w:val="false"/>
+          <w:sz w:val="24"/>
+          <w:szCs w:val="24"/>
+        </w:rPr>
+        <w:t xml:space="preserve"> </w:t>
+      </w:r>
+      <w:r>
+        <w:rPr>
+          <w:i w:val="false"/>
+          <w:sz w:val="24"/>
+          <w:szCs w:val="24"/>
+        </w:rPr>
+        <w:t>(default is ‘0’)</w:t>
       </w:r>
     </w:p>
     <w:p>
@@ -1767,28 +1619,143 @@
           <w:sz w:val="20"/>
           <w:szCs w:val="20"/>
         </w:rPr>
-        <w:t xml:space="preserve">PeptoVar.py -peptlen </w:t>
-      </w:r>
+        <w:t>PeptoVar.py -peptlen 8 9 10 -gff ./testdata/test.gff -vcf ./testdata/test.vcf.gz</w:t>
+      </w:r>
+    </w:p>
+    <w:p>
+      <w:pPr>
+        <w:pStyle w:val="Normal"/>
+        <w:spacing w:lineRule="auto" w:line="360"/>
+        <w:jc w:val="both"/>
+        <w:rPr/>
+      </w:pPr>
+      <w:r>
+        <w:rPr>
+          <w:b w:val="false"/>
+          <w:bCs w:val="false"/>
+          <w:i w:val="false"/>
+          <w:sz w:val="24"/>
+          <w:szCs w:val="24"/>
+        </w:rPr>
+        <w:t>or (combined with  annotation mode)</w:t>
+      </w:r>
+    </w:p>
+    <w:p>
+      <w:pPr>
+        <w:pStyle w:val="Normal"/>
+        <w:spacing w:lineRule="auto" w:line="360"/>
+        <w:jc w:val="both"/>
+        <w:rPr/>
+      </w:pPr>
+      <w:bookmarkStart w:id="2" w:name="__DdeLink__174_311222995"/>
       <w:r>
         <w:rPr>
           <w:rFonts w:ascii="FreeMono" w:hAnsi="FreeMono"/>
           <w:b w:val="false"/>
           <w:bCs w:val="false"/>
+          <w:i w:val="false"/>
           <w:sz w:val="20"/>
           <w:szCs w:val="20"/>
         </w:rPr>
-        <w:t xml:space="preserve">8 </w:t>
-      </w:r>
+        <w:t>PeptoVar.py</w:t>
+      </w:r>
+      <w:bookmarkEnd w:id="2"/>
       <w:r>
         <w:rPr>
           <w:rFonts w:ascii="FreeMono" w:hAnsi="FreeMono"/>
           <w:b w:val="false"/>
           <w:bCs w:val="false"/>
+          <w:i w:val="false"/>
           <w:sz w:val="20"/>
           <w:szCs w:val="20"/>
         </w:rPr>
-        <w:t xml:space="preserve">9 </w:t>
-      </w:r>
+        <w:t xml:space="preserve"> -peptlen 8 9 10 -var used -indir ./testdata</w:t>
+      </w:r>
+    </w:p>
+    <w:p>
+      <w:pPr>
+        <w:pStyle w:val="Normal"/>
+        <w:spacing w:lineRule="auto" w:line="360"/>
+        <w:jc w:val="both"/>
+        <w:rPr>
+          <w:b w:val="false"/>
+          <w:b w:val="false"/>
+          <w:bCs w:val="false"/>
+        </w:rPr>
+      </w:pPr>
+      <w:r>
+        <w:rPr>
+          <w:b w:val="false"/>
+          <w:bCs w:val="false"/>
+        </w:rPr>
+      </w:r>
+    </w:p>
+    <w:p>
+      <w:pPr>
+        <w:pStyle w:val="Normal"/>
+        <w:spacing w:lineRule="auto" w:line="360"/>
+        <w:jc w:val="both"/>
+        <w:rPr/>
+      </w:pPr>
+      <w:r>
+        <w:rPr>
+          <w:b w:val="false"/>
+          <w:bCs w:val="false"/>
+          <w:i w:val="false"/>
+          <w:sz w:val="24"/>
+          <w:szCs w:val="24"/>
+        </w:rPr>
+        <w:t>3. To make personalized peptidomes for selected samples (</w:t>
+      </w:r>
+      <w:r>
+        <w:rPr>
+          <w:b/>
+          <w:bCs/>
+          <w:i w:val="false"/>
+          <w:sz w:val="24"/>
+          <w:szCs w:val="24"/>
+        </w:rPr>
+        <w:t>sample mode</w:t>
+      </w:r>
+      <w:r>
+        <w:rPr>
+          <w:b w:val="false"/>
+          <w:bCs w:val="false"/>
+          <w:i w:val="false"/>
+          <w:sz w:val="24"/>
+          <w:szCs w:val="24"/>
+        </w:rPr>
+        <w:t>):</w:t>
+      </w:r>
+    </w:p>
+    <w:p>
+      <w:pPr>
+        <w:pStyle w:val="Normal"/>
+        <w:spacing w:lineRule="auto" w:line="360"/>
+        <w:jc w:val="both"/>
+        <w:rPr>
+          <w:rFonts w:ascii="Liberation Serif" w:hAnsi="Liberation Serif"/>
+          <w:i w:val="false"/>
+          <w:i w:val="false"/>
+          <w:sz w:val="24"/>
+          <w:szCs w:val="24"/>
+        </w:rPr>
+      </w:pPr>
+      <w:r>
+        <w:rPr>
+          <w:i w:val="false"/>
+          <w:sz w:val="24"/>
+          <w:szCs w:val="24"/>
+        </w:rPr>
+      </w:r>
+    </w:p>
+    <w:p>
+      <w:pPr>
+        <w:pStyle w:val="Normal"/>
+        <w:spacing w:lineRule="auto" w:line="360"/>
+        <w:jc w:val="both"/>
+        <w:rPr/>
+      </w:pPr>
       <w:r>
         <w:rPr>
           <w:rFonts w:ascii="FreeMono" w:hAnsi="FreeMono"/>
@@ -1797,8 +1764,16 @@
           <w:sz w:val="20"/>
           <w:szCs w:val="20"/>
         </w:rPr>
-        <w:t>10</w:t>
-      </w:r>
+        <w:t>PeptoVar.py -samples SAMPLE01 -peptlen 9 -gff ./testdata/test.gff \</w:t>
+      </w:r>
+    </w:p>
+    <w:p>
+      <w:pPr>
+        <w:pStyle w:val="Normal"/>
+        <w:spacing w:lineRule="auto" w:line="360"/>
+        <w:jc w:val="both"/>
+        <w:rPr/>
+      </w:pPr>
       <w:r>
         <w:rPr>
           <w:rFonts w:ascii="FreeMono" w:hAnsi="FreeMono"/>
@@ -1807,35 +1782,34 @@
           <w:sz w:val="20"/>
           <w:szCs w:val="20"/>
         </w:rPr>
-        <w:t xml:space="preserve"> -gff ./testdata/test.gff -vcf ./testdata/test.vcf.gz</w:t>
-      </w:r>
-    </w:p>
-    <w:p>
-      <w:pPr>
-        <w:pStyle w:val="Normal"/>
-        <w:spacing w:lineRule="auto" w:line="360"/>
-        <w:jc w:val="both"/>
-        <w:rPr/>
-      </w:pPr>
-      <w:r>
-        <w:rPr>
-          <w:b w:val="false"/>
-          <w:bCs w:val="false"/>
-          <w:i w:val="false"/>
-          <w:sz w:val="24"/>
-          <w:szCs w:val="24"/>
-        </w:rPr>
-        <w:t>or (combined with  annotation mode)</w:t>
-      </w:r>
-    </w:p>
-    <w:p>
-      <w:pPr>
-        <w:pStyle w:val="Normal"/>
-        <w:spacing w:lineRule="auto" w:line="360"/>
-        <w:jc w:val="both"/>
-        <w:rPr/>
-      </w:pPr>
-      <w:bookmarkStart w:id="2" w:name="__DdeLink__174_311222995"/>
+        <w:t>-vcf ./testdata/test.vcf.gz</w:t>
+      </w:r>
+    </w:p>
+    <w:p>
+      <w:pPr>
+        <w:pStyle w:val="Normal"/>
+        <w:spacing w:lineRule="auto" w:line="360"/>
+        <w:jc w:val="both"/>
+        <w:rPr/>
+      </w:pPr>
+      <w:r>
+        <w:rPr>
+          <w:b w:val="false"/>
+          <w:bCs w:val="false"/>
+          <w:i w:val="false"/>
+          <w:sz w:val="24"/>
+          <w:szCs w:val="24"/>
+        </w:rPr>
+        <w:t>or</w:t>
+      </w:r>
+    </w:p>
+    <w:p>
+      <w:pPr>
+        <w:pStyle w:val="Normal"/>
+        <w:spacing w:lineRule="auto" w:line="360"/>
+        <w:jc w:val="both"/>
+        <w:rPr/>
+      </w:pPr>
       <w:r>
         <w:rPr>
           <w:rFonts w:ascii="FreeMono" w:hAnsi="FreeMono"/>
@@ -1845,20 +1819,122 @@
           <w:sz w:val="20"/>
           <w:szCs w:val="20"/>
         </w:rPr>
-        <w:t>PeptoVar.py</w:t>
-      </w:r>
-      <w:bookmarkEnd w:id="2"/>
+        <w:t>PeptoVar.py -samples SAMPLE01 -peptlen 9 -indir ./testdata</w:t>
+      </w:r>
+    </w:p>
+    <w:p>
+      <w:pPr>
+        <w:pStyle w:val="Normal"/>
+        <w:spacing w:lineRule="auto" w:line="360"/>
+        <w:jc w:val="both"/>
+        <w:rPr>
+          <w:i w:val="false"/>
+          <w:i w:val="false"/>
+        </w:rPr>
+      </w:pPr>
+      <w:r>
+        <w:rPr>
+          <w:i w:val="false"/>
+        </w:rPr>
+      </w:r>
+    </w:p>
+    <w:p>
+      <w:pPr>
+        <w:pStyle w:val="Normal"/>
+        <w:spacing w:lineRule="auto" w:line="360"/>
+        <w:jc w:val="both"/>
+        <w:rPr/>
+      </w:pPr>
+      <w:r>
+        <w:rPr>
+          <w:b w:val="false"/>
+          <w:bCs w:val="false"/>
+          <w:i w:val="false"/>
+          <w:sz w:val="24"/>
+          <w:szCs w:val="24"/>
+        </w:rPr>
+        <w:t>4. To get unique peptides for a sample in a pair of samples (</w:t>
+      </w:r>
+      <w:r>
+        <w:rPr>
+          <w:b/>
+          <w:bCs/>
+          <w:i w:val="false"/>
+          <w:sz w:val="24"/>
+          <w:szCs w:val="24"/>
+        </w:rPr>
+        <w:t>transplantation mode</w:t>
+      </w:r>
+      <w:r>
+        <w:rPr>
+          <w:b w:val="false"/>
+          <w:bCs w:val="false"/>
+          <w:i w:val="false"/>
+          <w:sz w:val="24"/>
+          <w:szCs w:val="24"/>
+        </w:rPr>
+        <w:t>). Note that unique peptides are calculated for each sample, i. e. for transplantation in both directions:</w:t>
+      </w:r>
+    </w:p>
+    <w:p>
+      <w:pPr>
+        <w:pStyle w:val="Normal"/>
+        <w:spacing w:lineRule="auto" w:line="360"/>
+        <w:jc w:val="both"/>
+        <w:rPr>
+          <w:i w:val="false"/>
+          <w:i w:val="false"/>
+        </w:rPr>
+      </w:pPr>
+      <w:r>
+        <w:rPr>
+          <w:i w:val="false"/>
+        </w:rPr>
+      </w:r>
+    </w:p>
+    <w:p>
+      <w:pPr>
+        <w:pStyle w:val="Normal"/>
+        <w:spacing w:lineRule="auto" w:line="360"/>
+        <w:jc w:val="both"/>
+        <w:rPr/>
+      </w:pPr>
       <w:r>
         <w:rPr>
           <w:rFonts w:ascii="FreeMono" w:hAnsi="FreeMono"/>
           <w:b w:val="false"/>
           <w:bCs w:val="false"/>
-          <w:i w:val="false"/>
           <w:sz w:val="20"/>
           <w:szCs w:val="20"/>
         </w:rPr>
-        <w:t xml:space="preserve"> -peptlen </w:t>
-      </w:r>
+        <w:t>PeptoVar.py -samples SAMPLE01 SAMPLE02 -peptlen 9 -gff ./testdata/test.gff \ -vcf ./testdata/test.vcf.gz</w:t>
+      </w:r>
+    </w:p>
+    <w:p>
+      <w:pPr>
+        <w:pStyle w:val="Normal"/>
+        <w:spacing w:lineRule="auto" w:line="360"/>
+        <w:jc w:val="both"/>
+        <w:rPr/>
+      </w:pPr>
+      <w:r>
+        <w:rPr>
+          <w:b w:val="false"/>
+          <w:bCs w:val="false"/>
+          <w:i w:val="false"/>
+          <w:sz w:val="24"/>
+          <w:szCs w:val="24"/>
+        </w:rPr>
+        <w:t>or</w:t>
+      </w:r>
+    </w:p>
+    <w:p>
+      <w:pPr>
+        <w:pStyle w:val="Normal"/>
+        <w:spacing w:lineRule="auto" w:line="360"/>
+        <w:jc w:val="both"/>
+        <w:rPr/>
+      </w:pPr>
       <w:r>
         <w:rPr>
           <w:rFonts w:ascii="FreeMono" w:hAnsi="FreeMono"/>
@@ -1868,19 +1944,25 @@
           <w:sz w:val="20"/>
           <w:szCs w:val="20"/>
         </w:rPr>
-        <w:t xml:space="preserve">8 </w:t>
-      </w:r>
-      <w:r>
+        <w:t>PeptoVar.py -samples SAMPLE01 SAMPLE02 -peptlen 9 -indir ./testdata</w:t>
+      </w:r>
+    </w:p>
+    <w:p>
+      <w:pPr>
+        <w:pStyle w:val="Normal"/>
+        <w:spacing w:lineRule="auto" w:line="360"/>
+        <w:jc w:val="both"/>
         <w:rPr>
           <w:rFonts w:ascii="FreeMono" w:hAnsi="FreeMono"/>
           <w:b w:val="false"/>
-          <w:bCs w:val="false"/>
+          <w:b w:val="false"/>
+          <w:bCs w:val="false"/>
+          <w:i w:val="false"/>
           <w:i w:val="false"/>
           <w:sz w:val="20"/>
           <w:szCs w:val="20"/>
         </w:rPr>
-        <w:t xml:space="preserve">9 </w:t>
-      </w:r>
+      </w:pPr>
       <w:r>
         <w:rPr>
           <w:rFonts w:ascii="FreeMono" w:hAnsi="FreeMono"/>
@@ -1890,325 +1972,14 @@
           <w:sz w:val="20"/>
           <w:szCs w:val="20"/>
         </w:rPr>
-        <w:t>10</w:t>
-      </w:r>
-      <w:r>
-        <w:rPr>
-          <w:rFonts w:ascii="FreeMono" w:hAnsi="FreeMono"/>
-          <w:b w:val="false"/>
-          <w:bCs w:val="false"/>
-          <w:i w:val="false"/>
-          <w:sz w:val="20"/>
-          <w:szCs w:val="20"/>
-        </w:rPr>
-        <w:t xml:space="preserve"> -var used -indir ./testdata</w:t>
-      </w:r>
-    </w:p>
-    <w:p>
-      <w:pPr>
-        <w:pStyle w:val="Normal"/>
-        <w:spacing w:lineRule="auto" w:line="360"/>
-        <w:jc w:val="both"/>
-        <w:rPr>
-          <w:b w:val="false"/>
-          <w:b w:val="false"/>
-          <w:bCs w:val="false"/>
-        </w:rPr>
-      </w:pPr>
-      <w:r>
-        <w:rPr>
-          <w:b w:val="false"/>
-          <w:bCs w:val="false"/>
-        </w:rPr>
-      </w:r>
-    </w:p>
-    <w:p>
-      <w:pPr>
-        <w:pStyle w:val="Normal"/>
-        <w:spacing w:lineRule="auto" w:line="360"/>
-        <w:jc w:val="both"/>
-        <w:rPr/>
-      </w:pPr>
-      <w:r>
-        <w:rPr>
-          <w:b w:val="false"/>
-          <w:bCs w:val="false"/>
-          <w:i w:val="false"/>
-          <w:sz w:val="24"/>
-          <w:szCs w:val="24"/>
-        </w:rPr>
-        <w:t>3. To make personalized peptidomes for selected samples (</w:t>
-      </w:r>
-      <w:r>
-        <w:rPr>
-          <w:b/>
-          <w:bCs/>
-          <w:i w:val="false"/>
-          <w:sz w:val="24"/>
-          <w:szCs w:val="24"/>
-        </w:rPr>
-        <w:t>sample mode</w:t>
-      </w:r>
-      <w:r>
-        <w:rPr>
-          <w:b w:val="false"/>
-          <w:bCs w:val="false"/>
-          <w:i w:val="false"/>
-          <w:sz w:val="24"/>
-          <w:szCs w:val="24"/>
-        </w:rPr>
-        <w:t>):</w:t>
-      </w:r>
-    </w:p>
-    <w:p>
-      <w:pPr>
-        <w:pStyle w:val="Normal"/>
-        <w:spacing w:lineRule="auto" w:line="360"/>
-        <w:jc w:val="both"/>
-        <w:rPr>
-          <w:rFonts w:ascii="Liberation Serif" w:hAnsi="Liberation Serif"/>
-          <w:i w:val="false"/>
-          <w:i w:val="false"/>
-          <w:sz w:val="24"/>
-          <w:szCs w:val="24"/>
-        </w:rPr>
-      </w:pPr>
-      <w:r>
-        <w:rPr>
-          <w:i w:val="false"/>
-          <w:sz w:val="24"/>
-          <w:szCs w:val="24"/>
-        </w:rPr>
-      </w:r>
-    </w:p>
-    <w:p>
-      <w:pPr>
-        <w:pStyle w:val="Normal"/>
-        <w:spacing w:lineRule="auto" w:line="360"/>
-        <w:jc w:val="both"/>
-        <w:rPr/>
-      </w:pPr>
-      <w:r>
-        <w:rPr>
-          <w:rFonts w:ascii="FreeMono" w:hAnsi="FreeMono"/>
-          <w:b w:val="false"/>
-          <w:bCs w:val="false"/>
-          <w:sz w:val="20"/>
-          <w:szCs w:val="20"/>
-        </w:rPr>
-        <w:t>PeptoVar.py -samples SAMPLE01 -peptlen 9 -gff ./testdata/test.gff \</w:t>
-      </w:r>
-    </w:p>
-    <w:p>
-      <w:pPr>
-        <w:pStyle w:val="Normal"/>
-        <w:spacing w:lineRule="auto" w:line="360"/>
-        <w:jc w:val="both"/>
-        <w:rPr/>
-      </w:pPr>
-      <w:r>
-        <w:rPr>
-          <w:rFonts w:ascii="FreeMono" w:hAnsi="FreeMono"/>
-          <w:b w:val="false"/>
-          <w:bCs w:val="false"/>
-          <w:sz w:val="20"/>
-          <w:szCs w:val="20"/>
-        </w:rPr>
-        <w:t>-vcf ./testdata/test.vcf.gz</w:t>
-      </w:r>
-    </w:p>
-    <w:p>
-      <w:pPr>
-        <w:pStyle w:val="Normal"/>
-        <w:spacing w:lineRule="auto" w:line="360"/>
-        <w:jc w:val="both"/>
-        <w:rPr/>
-      </w:pPr>
-      <w:r>
-        <w:rPr>
-          <w:b w:val="false"/>
-          <w:bCs w:val="false"/>
-          <w:i w:val="false"/>
-          <w:sz w:val="24"/>
-          <w:szCs w:val="24"/>
-        </w:rPr>
-        <w:t>or</w:t>
-      </w:r>
-    </w:p>
-    <w:p>
-      <w:pPr>
-        <w:pStyle w:val="Normal"/>
-        <w:spacing w:lineRule="auto" w:line="360"/>
-        <w:jc w:val="both"/>
-        <w:rPr/>
-      </w:pPr>
-      <w:r>
-        <w:rPr>
-          <w:rFonts w:ascii="FreeMono" w:hAnsi="FreeMono"/>
-          <w:b w:val="false"/>
-          <w:bCs w:val="false"/>
-          <w:i w:val="false"/>
-          <w:sz w:val="20"/>
-          <w:szCs w:val="20"/>
-        </w:rPr>
-        <w:t>PeptoVar.py -samples SAMPLE01 -peptlen 9 -indir ./testdata</w:t>
-      </w:r>
-    </w:p>
-    <w:p>
-      <w:pPr>
-        <w:pStyle w:val="Normal"/>
-        <w:spacing w:lineRule="auto" w:line="360"/>
-        <w:jc w:val="both"/>
-        <w:rPr>
-          <w:i w:val="false"/>
-          <w:i w:val="false"/>
-        </w:rPr>
-      </w:pPr>
-      <w:r>
-        <w:rPr>
-          <w:i w:val="false"/>
-        </w:rPr>
-      </w:r>
-    </w:p>
-    <w:p>
-      <w:pPr>
-        <w:pStyle w:val="Normal"/>
-        <w:spacing w:lineRule="auto" w:line="360"/>
-        <w:jc w:val="both"/>
-        <w:rPr/>
-      </w:pPr>
-      <w:r>
-        <w:rPr>
-          <w:b w:val="false"/>
-          <w:bCs w:val="false"/>
-          <w:i w:val="false"/>
-          <w:sz w:val="24"/>
-          <w:szCs w:val="24"/>
-        </w:rPr>
-        <w:t>4. To get unique peptides for a sample in a pair of samples (</w:t>
-      </w:r>
-      <w:r>
-        <w:rPr>
-          <w:b/>
-          <w:bCs/>
-          <w:i w:val="false"/>
-          <w:sz w:val="24"/>
-          <w:szCs w:val="24"/>
-        </w:rPr>
-        <w:t>transplantation mode</w:t>
-      </w:r>
-      <w:r>
-        <w:rPr>
-          <w:b w:val="false"/>
-          <w:bCs w:val="false"/>
-          <w:i w:val="false"/>
-          <w:sz w:val="24"/>
-          <w:szCs w:val="24"/>
-        </w:rPr>
-        <w:t>). Note that unique peptides are calculated for each sample, i. e. for transplantation in both directions:</w:t>
-      </w:r>
-    </w:p>
-    <w:p>
-      <w:pPr>
-        <w:pStyle w:val="Normal"/>
-        <w:spacing w:lineRule="auto" w:line="360"/>
-        <w:jc w:val="both"/>
-        <w:rPr>
-          <w:i w:val="false"/>
-          <w:i w:val="false"/>
-        </w:rPr>
-      </w:pPr>
-      <w:r>
-        <w:rPr>
-          <w:i w:val="false"/>
-        </w:rPr>
-      </w:r>
-    </w:p>
-    <w:p>
-      <w:pPr>
-        <w:pStyle w:val="Normal"/>
-        <w:spacing w:lineRule="auto" w:line="360"/>
-        <w:jc w:val="both"/>
-        <w:rPr/>
-      </w:pPr>
-      <w:r>
-        <w:rPr>
-          <w:rFonts w:ascii="FreeMono" w:hAnsi="FreeMono"/>
-          <w:b w:val="false"/>
-          <w:bCs w:val="false"/>
-          <w:sz w:val="20"/>
-          <w:szCs w:val="20"/>
-        </w:rPr>
-        <w:t>PeptoVar.py -samples SAMPLE01 SAMPLE02 -peptlen 9 -gff ./testdata/test.gff \ -vcf ./testdata/test.vcf.gz</w:t>
-      </w:r>
-    </w:p>
-    <w:p>
-      <w:pPr>
-        <w:pStyle w:val="Normal"/>
-        <w:spacing w:lineRule="auto" w:line="360"/>
-        <w:jc w:val="both"/>
-        <w:rPr/>
-      </w:pPr>
-      <w:r>
-        <w:rPr>
-          <w:b w:val="false"/>
-          <w:bCs w:val="false"/>
-          <w:i w:val="false"/>
-          <w:sz w:val="24"/>
-          <w:szCs w:val="24"/>
-        </w:rPr>
-        <w:t>or</w:t>
-      </w:r>
-    </w:p>
-    <w:p>
-      <w:pPr>
-        <w:pStyle w:val="Normal"/>
-        <w:spacing w:lineRule="auto" w:line="360"/>
-        <w:jc w:val="both"/>
-        <w:rPr/>
-      </w:pPr>
-      <w:r>
-        <w:rPr>
-          <w:rFonts w:ascii="FreeMono" w:hAnsi="FreeMono"/>
-          <w:b w:val="false"/>
-          <w:bCs w:val="false"/>
-          <w:i w:val="false"/>
-          <w:sz w:val="20"/>
-          <w:szCs w:val="20"/>
-        </w:rPr>
-        <w:t>PeptoVar.py -samples SAMPLE01 SAMPLE02 -peptlen 9 -indir ./testdata</w:t>
-      </w:r>
-    </w:p>
-    <w:p>
-      <w:pPr>
-        <w:pStyle w:val="Normal"/>
-        <w:spacing w:lineRule="auto" w:line="360"/>
-        <w:jc w:val="both"/>
-        <w:rPr>
-          <w:rFonts w:ascii="FreeMono" w:hAnsi="FreeMono"/>
-          <w:b w:val="false"/>
-          <w:b w:val="false"/>
-          <w:bCs w:val="false"/>
-          <w:i w:val="false"/>
-          <w:i w:val="false"/>
-          <w:sz w:val="20"/>
-          <w:szCs w:val="20"/>
-        </w:rPr>
-      </w:pPr>
-      <w:r>
-        <w:rPr/>
-      </w:r>
-    </w:p>
-    <w:p>
-      <w:pPr>
-        <w:pStyle w:val="Normal"/>
-        <w:spacing w:lineRule="auto" w:line="360"/>
-        <w:jc w:val="both"/>
-        <w:rPr>
-          <w:b w:val="false"/>
-          <w:b w:val="false"/>
-          <w:bCs w:val="false"/>
-        </w:rPr>
+      </w:r>
+    </w:p>
+    <w:p>
+      <w:pPr>
+        <w:pStyle w:val="Normal"/>
+        <w:spacing w:lineRule="auto" w:line="360"/>
+        <w:jc w:val="both"/>
+        <w:rPr/>
       </w:pPr>
       <w:r>
         <w:rPr>
@@ -2228,66 +1999,42 @@
           <w:sz w:val="24"/>
           <w:szCs w:val="24"/>
         </w:rPr>
-        <w:t xml:space="preserve">sample” and </w:t>
-      </w:r>
-      <w:r>
-        <w:rPr>
-          <w:b w:val="false"/>
-          <w:bCs w:val="false"/>
-          <w:i w:val="false"/>
-          <w:sz w:val="24"/>
-          <w:szCs w:val="24"/>
-        </w:rPr>
-        <w:t>“transplantation” mode</w:t>
-      </w:r>
-      <w:r>
-        <w:rPr>
-          <w:b w:val="false"/>
-          <w:bCs w:val="false"/>
-          <w:i w:val="false"/>
-          <w:sz w:val="24"/>
-          <w:szCs w:val="24"/>
-        </w:rPr>
-        <w:t>s</w:t>
-      </w:r>
-      <w:r>
-        <w:rPr>
-          <w:b w:val="false"/>
-          <w:bCs w:val="false"/>
-          <w:i w:val="false"/>
-          <w:sz w:val="24"/>
-          <w:szCs w:val="24"/>
-        </w:rPr>
-        <w:t xml:space="preserve"> </w:t>
-      </w:r>
-      <w:r>
-        <w:rPr>
-          <w:b w:val="false"/>
-          <w:bCs w:val="false"/>
-          <w:i w:val="false"/>
-          <w:sz w:val="24"/>
-          <w:szCs w:val="24"/>
-        </w:rPr>
-        <w:t>are adapted to multi-sample VCF files</w:t>
-      </w:r>
-    </w:p>
-    <w:p>
-      <w:pPr>
-        <w:pStyle w:val="Normal"/>
-        <w:spacing w:lineRule="auto" w:line="360"/>
-        <w:jc w:val="both"/>
-        <w:rPr>
-          <w:b w:val="false"/>
-          <w:b w:val="false"/>
-          <w:bCs w:val="false"/>
-          <w:i w:val="false"/>
-          <w:i w:val="false"/>
-          <w:sz w:val="24"/>
-          <w:szCs w:val="24"/>
-        </w:rPr>
-      </w:pPr>
-      <w:r>
-        <w:rPr/>
+        <w:t xml:space="preserve">sample” and “transplantation” modes are adapted to multi-sample VCF files </w:t>
+      </w:r>
+      <w:r>
+        <w:rPr>
+          <w:b w:val="false"/>
+          <w:bCs w:val="false"/>
+          <w:i w:val="false"/>
+          <w:sz w:val="24"/>
+          <w:szCs w:val="24"/>
+        </w:rPr>
+        <w:t>(like the 1000 Genome project VCF files)</w:t>
+      </w:r>
+    </w:p>
+    <w:p>
+      <w:pPr>
+        <w:pStyle w:val="Normal"/>
+        <w:spacing w:lineRule="auto" w:line="360"/>
+        <w:jc w:val="both"/>
+        <w:rPr>
+          <w:b w:val="false"/>
+          <w:b w:val="false"/>
+          <w:bCs w:val="false"/>
+          <w:i w:val="false"/>
+          <w:i w:val="false"/>
+          <w:sz w:val="24"/>
+          <w:szCs w:val="24"/>
+        </w:rPr>
+      </w:pPr>
+      <w:r>
+        <w:rPr>
+          <w:b w:val="false"/>
+          <w:bCs w:val="false"/>
+          <w:i w:val="false"/>
+          <w:sz w:val="24"/>
+          <w:szCs w:val="24"/>
+        </w:rPr>
       </w:r>
     </w:p>
     <w:p>
@@ -2329,24 +2076,157 @@
         <w:pStyle w:val="Normal"/>
         <w:spacing w:lineRule="auto" w:line="360"/>
         <w:jc w:val="both"/>
-        <w:rPr>
-          <w:rFonts w:ascii="Liberation Serif" w:hAnsi="Liberation Serif"/>
-          <w:b w:val="false"/>
-          <w:b w:val="false"/>
-          <w:bCs w:val="false"/>
-          <w:sz w:val="24"/>
-          <w:szCs w:val="24"/>
-        </w:rPr>
-      </w:pPr>
-      <w:r>
-        <w:rPr>
-          <w:b w:val="false"/>
-          <w:bCs w:val="false"/>
-          <w:i w:val="false"/>
-          <w:sz w:val="24"/>
-          <w:szCs w:val="24"/>
-        </w:rPr>
-        <w:t>PeptoVar creates four files in CSV format (TAB-delimited) in the output directory: the file for peptides (if -peptlen option has a value more than 0), the file for proteins (if -peptlen option has 0 value), the file for polymorphisms (if -var option is utilized) and the file for warnings.</w:t>
+        <w:rPr/>
+      </w:pPr>
+      <w:r>
+        <w:rPr>
+          <w:b w:val="false"/>
+          <w:bCs w:val="false"/>
+          <w:i w:val="false"/>
+          <w:sz w:val="24"/>
+          <w:szCs w:val="24"/>
+        </w:rPr>
+        <w:t xml:space="preserve">PeptoVar creates four files in CSV format (TAB-delimited) in the output directory: the file for peptides (if </w:t>
+      </w:r>
+      <w:r>
+        <w:rPr>
+          <w:b w:val="false"/>
+          <w:bCs w:val="false"/>
+          <w:i w:val="false"/>
+          <w:sz w:val="24"/>
+          <w:szCs w:val="24"/>
+        </w:rPr>
+        <w:t>`</w:t>
+      </w:r>
+      <w:r>
+        <w:rPr>
+          <w:b w:val="false"/>
+          <w:bCs w:val="false"/>
+          <w:i w:val="false"/>
+          <w:sz w:val="24"/>
+          <w:szCs w:val="24"/>
+        </w:rPr>
+        <w:t>-peptlen</w:t>
+      </w:r>
+      <w:r>
+        <w:rPr>
+          <w:b w:val="false"/>
+          <w:bCs w:val="false"/>
+          <w:i w:val="false"/>
+          <w:sz w:val="24"/>
+          <w:szCs w:val="24"/>
+        </w:rPr>
+        <w:t>`</w:t>
+      </w:r>
+      <w:r>
+        <w:rPr>
+          <w:b w:val="false"/>
+          <w:bCs w:val="false"/>
+          <w:i w:val="false"/>
+          <w:sz w:val="24"/>
+          <w:szCs w:val="24"/>
+        </w:rPr>
+        <w:t xml:space="preserve"> option has </w:t>
+      </w:r>
+      <w:r>
+        <w:rPr>
+          <w:b w:val="false"/>
+          <w:bCs w:val="false"/>
+          <w:i w:val="false"/>
+          <w:sz w:val="24"/>
+          <w:szCs w:val="24"/>
+        </w:rPr>
+        <w:t>the</w:t>
+      </w:r>
+      <w:r>
+        <w:rPr>
+          <w:b w:val="false"/>
+          <w:bCs w:val="false"/>
+          <w:i w:val="false"/>
+          <w:sz w:val="24"/>
+          <w:szCs w:val="24"/>
+        </w:rPr>
+        <w:t xml:space="preserve"> value more than ‘0’), the file for proteins (if </w:t>
+      </w:r>
+      <w:r>
+        <w:rPr>
+          <w:b w:val="false"/>
+          <w:bCs w:val="false"/>
+          <w:i w:val="false"/>
+          <w:sz w:val="24"/>
+          <w:szCs w:val="24"/>
+        </w:rPr>
+        <w:t>`</w:t>
+      </w:r>
+      <w:r>
+        <w:rPr>
+          <w:b w:val="false"/>
+          <w:bCs w:val="false"/>
+          <w:i w:val="false"/>
+          <w:sz w:val="24"/>
+          <w:szCs w:val="24"/>
+        </w:rPr>
+        <w:t>-peptlen</w:t>
+      </w:r>
+      <w:r>
+        <w:rPr>
+          <w:b w:val="false"/>
+          <w:bCs w:val="false"/>
+          <w:i w:val="false"/>
+          <w:sz w:val="24"/>
+          <w:szCs w:val="24"/>
+        </w:rPr>
+        <w:t>`</w:t>
+      </w:r>
+      <w:r>
+        <w:rPr>
+          <w:b w:val="false"/>
+          <w:bCs w:val="false"/>
+          <w:i w:val="false"/>
+          <w:sz w:val="24"/>
+          <w:szCs w:val="24"/>
+        </w:rPr>
+        <w:t xml:space="preserve"> option has ‘0’ value), the file for polymorphisms (if </w:t>
+      </w:r>
+      <w:r>
+        <w:rPr>
+          <w:b w:val="false"/>
+          <w:bCs w:val="false"/>
+          <w:i w:val="false"/>
+          <w:sz w:val="24"/>
+          <w:szCs w:val="24"/>
+        </w:rPr>
+        <w:t>`</w:t>
+      </w:r>
+      <w:r>
+        <w:rPr>
+          <w:b w:val="false"/>
+          <w:bCs w:val="false"/>
+          <w:i w:val="false"/>
+          <w:sz w:val="24"/>
+          <w:szCs w:val="24"/>
+        </w:rPr>
+        <w:t>-var</w:t>
+      </w:r>
+      <w:r>
+        <w:rPr>
+          <w:b w:val="false"/>
+          <w:bCs w:val="false"/>
+          <w:i w:val="false"/>
+          <w:sz w:val="24"/>
+          <w:szCs w:val="24"/>
+        </w:rPr>
+        <w:t>`</w:t>
+      </w:r>
+      <w:r>
+        <w:rPr>
+          <w:b w:val="false"/>
+          <w:bCs w:val="false"/>
+          <w:i w:val="false"/>
+          <w:sz w:val="24"/>
+          <w:szCs w:val="24"/>
+        </w:rPr>
+        <w:t xml:space="preserve"> option is utilized) and the file for warnings.</w:t>
       </w:r>
     </w:p>
     <w:p>
@@ -2595,7 +2475,27 @@
           <w:sz w:val="24"/>
           <w:szCs w:val="24"/>
         </w:rPr>
-        <w:t>variations(positions_in_matrix) -  polymorphisms inside the peptide and their nucleotide positions</w:t>
+        <w:t xml:space="preserve">variations(positions_in_matrix) -  polymorphisms inside the peptide and their </w:t>
+      </w:r>
+      <w:r>
+        <w:rPr>
+          <w:b w:val="false"/>
+          <w:bCs w:val="false"/>
+          <w:i w:val="false"/>
+          <w:sz w:val="24"/>
+          <w:szCs w:val="24"/>
+        </w:rPr>
+        <w:t xml:space="preserve">relative </w:t>
+      </w:r>
+      <w:r>
+        <w:rPr>
+          <w:b w:val="false"/>
+          <w:bCs w:val="false"/>
+          <w:i w:val="false"/>
+          <w:sz w:val="24"/>
+          <w:szCs w:val="24"/>
+        </w:rPr>
+        <w:t>nucleotide positions</w:t>
       </w:r>
     </w:p>
     <w:p>
@@ -2656,6 +2556,190 @@
         <w:pStyle w:val="Normal"/>
         <w:spacing w:lineRule="auto" w:line="360"/>
         <w:jc w:val="both"/>
+        <w:rPr/>
+      </w:pPr>
+      <w:r>
+        <w:rPr>
+          <w:b w:val="false"/>
+          <w:bCs w:val="false"/>
+          <w:i w:val="false"/>
+          <w:sz w:val="24"/>
+          <w:szCs w:val="24"/>
+        </w:rPr>
+        <w:t xml:space="preserve">* -  if peptide translation starts and/or ends on a genome insertion the peptide genome positions </w:t>
+      </w:r>
+      <w:r>
+        <w:rPr>
+          <w:b w:val="false"/>
+          <w:bCs w:val="false"/>
+          <w:i w:val="false"/>
+          <w:sz w:val="24"/>
+          <w:szCs w:val="24"/>
+        </w:rPr>
+        <w:t>will be</w:t>
+      </w:r>
+      <w:r>
+        <w:rPr>
+          <w:b w:val="false"/>
+          <w:bCs w:val="false"/>
+          <w:i w:val="false"/>
+          <w:sz w:val="24"/>
+          <w:szCs w:val="24"/>
+        </w:rPr>
+        <w:t xml:space="preserve"> calculated as </w:t>
+      </w:r>
+      <w:r>
+        <w:rPr>
+          <w:b w:val="false"/>
+          <w:bCs w:val="false"/>
+          <w:i/>
+          <w:iCs/>
+          <w:sz w:val="24"/>
+          <w:szCs w:val="24"/>
+        </w:rPr>
+        <w:t xml:space="preserve">genome_position = </w:t>
+      </w:r>
+      <w:r>
+        <w:rPr>
+          <w:b w:val="false"/>
+          <w:bCs w:val="false"/>
+          <w:i/>
+          <w:iCs/>
+          <w:sz w:val="24"/>
+          <w:szCs w:val="24"/>
+        </w:rPr>
+        <w:t>l</w:t>
+      </w:r>
+      <w:r>
+        <w:rPr>
+          <w:b w:val="false"/>
+          <w:bCs w:val="false"/>
+          <w:i/>
+          <w:iCs/>
+          <w:sz w:val="24"/>
+          <w:szCs w:val="24"/>
+        </w:rPr>
+        <w:t xml:space="preserve">eftmost_translated_reference_position </w:t>
+      </w:r>
+      <w:r>
+        <w:rPr>
+          <w:b w:val="false"/>
+          <w:bCs w:val="false"/>
+          <w:i/>
+          <w:iCs/>
+          <w:sz w:val="24"/>
+          <w:szCs w:val="24"/>
+        </w:rPr>
+        <w:t>+ 0.5</w:t>
+      </w:r>
+      <w:r>
+        <w:rPr>
+          <w:b w:val="false"/>
+          <w:bCs w:val="false"/>
+          <w:i w:val="false"/>
+          <w:sz w:val="24"/>
+          <w:szCs w:val="24"/>
+        </w:rPr>
+        <w:t xml:space="preserve"> </w:t>
+      </w:r>
+      <w:r>
+        <w:rPr>
+          <w:b w:val="false"/>
+          <w:bCs w:val="false"/>
+          <w:i w:val="false"/>
+          <w:sz w:val="24"/>
+          <w:szCs w:val="24"/>
+        </w:rPr>
+        <w:t>and formated as “</w:t>
+      </w:r>
+      <w:r>
+        <w:rPr>
+          <w:b w:val="false"/>
+          <w:bCs w:val="false"/>
+          <w:i w:val="false"/>
+          <w:sz w:val="24"/>
+          <w:szCs w:val="24"/>
+        </w:rPr>
+        <w:t>genome_pos+insertion_position(</w:t>
+      </w:r>
+      <w:bookmarkStart w:id="4" w:name="__DdeLink__261_658315913"/>
+      <w:r>
+        <w:rPr>
+          <w:b w:val="false"/>
+          <w:bCs w:val="false"/>
+          <w:i w:val="false"/>
+          <w:sz w:val="24"/>
+          <w:szCs w:val="24"/>
+        </w:rPr>
+        <w:t>variation_</w:t>
+      </w:r>
+      <w:bookmarkEnd w:id="4"/>
+      <w:r>
+        <w:rPr>
+          <w:b w:val="false"/>
+          <w:bCs w:val="false"/>
+          <w:i w:val="false"/>
+          <w:sz w:val="24"/>
+          <w:szCs w:val="24"/>
+        </w:rPr>
+        <w:t>id:variation_allele_sequence(alt|ref))”</w:t>
+      </w:r>
+    </w:p>
+    <w:p>
+      <w:pPr>
+        <w:pStyle w:val="Normal"/>
+        <w:spacing w:lineRule="auto" w:line="360"/>
+        <w:jc w:val="both"/>
+        <w:rPr>
+          <w:b w:val="false"/>
+          <w:b w:val="false"/>
+          <w:bCs w:val="false"/>
+          <w:i w:val="false"/>
+          <w:i w:val="false"/>
+          <w:sz w:val="24"/>
+          <w:szCs w:val="24"/>
+        </w:rPr>
+      </w:pPr>
+      <w:r>
+        <w:rPr/>
+      </w:r>
+    </w:p>
+    <w:p>
+      <w:pPr>
+        <w:pStyle w:val="Normal"/>
+        <w:spacing w:lineRule="auto" w:line="360"/>
+        <w:jc w:val="both"/>
+        <w:rPr/>
+      </w:pPr>
+      <w:r>
+        <w:rPr>
+          <w:b/>
+          <w:bCs/>
+        </w:rPr>
+        <w:t>Data fields in the file for proteins (sample_name.prot.csv)</w:t>
+      </w:r>
+      <w:r>
+        <w:rPr/>
+        <w:t>:</w:t>
+      </w:r>
+    </w:p>
+    <w:p>
+      <w:pPr>
+        <w:pStyle w:val="Normal"/>
+        <w:spacing w:lineRule="auto" w:line="360"/>
+        <w:jc w:val="both"/>
+        <w:rPr/>
+      </w:pPr>
+      <w:r>
+        <w:rPr/>
+        <w:t>chrom – chromosome number (or locus name)</w:t>
+      </w:r>
+    </w:p>
+    <w:p>
+      <w:pPr>
+        <w:pStyle w:val="Normal"/>
+        <w:spacing w:lineRule="auto" w:line="360"/>
+        <w:jc w:val="both"/>
         <w:rPr>
           <w:rFonts w:ascii="Liberation Serif" w:hAnsi="Liberation Serif"/>
           <w:b w:val="false"/>
@@ -2673,7 +2757,7 @@
           <w:sz w:val="24"/>
           <w:szCs w:val="24"/>
         </w:rPr>
-        <w:t>* -  if peptide translation starts and/or ends on a genome insertion the peptide genome positions are calculated as:</w:t>
+        <w:t>transcript_id – transcript ID</w:t>
       </w:r>
     </w:p>
     <w:p>
@@ -2698,7 +2782,7 @@
           <w:sz w:val="24"/>
           <w:szCs w:val="24"/>
         </w:rPr>
-        <w:t>beg = leftmost_translated_reference_position – number_of_translated_insertion_nucleotides</w:t>
+        <w:t>sample – sample name</w:t>
       </w:r>
     </w:p>
     <w:p>
@@ -2723,22 +2807,159 @@
           <w:sz w:val="24"/>
           <w:szCs w:val="24"/>
         </w:rPr>
-        <w:t>end = rightmost_translated_reference_position + number_of_translated_insertion_nucleotides</w:t>
-      </w:r>
-    </w:p>
-    <w:p>
-      <w:pPr>
-        <w:pStyle w:val="Normal"/>
-        <w:spacing w:lineRule="auto" w:line="360"/>
-        <w:jc w:val="both"/>
-        <w:rPr/>
-      </w:pPr>
-      <w:r>
-        <w:rPr>
-          <w:b/>
-          <w:bCs/>
-        </w:rPr>
-        <w:t>Data fields in the file for proteins (sample_name.prot.csv)</w:t>
+        <w:t>sample_allele1 – presence in allele 1 (‘0’ - not in allele 1; ‘1’ - in allele 1)</w:t>
+      </w:r>
+    </w:p>
+    <w:p>
+      <w:pPr>
+        <w:pStyle w:val="Normal"/>
+        <w:spacing w:lineRule="auto" w:line="360"/>
+        <w:jc w:val="both"/>
+        <w:rPr>
+          <w:rFonts w:ascii="Liberation Serif" w:hAnsi="Liberation Serif"/>
+          <w:b w:val="false"/>
+          <w:b w:val="false"/>
+          <w:bCs w:val="false"/>
+          <w:sz w:val="24"/>
+          <w:szCs w:val="24"/>
+        </w:rPr>
+      </w:pPr>
+      <w:r>
+        <w:rPr>
+          <w:b w:val="false"/>
+          <w:bCs w:val="false"/>
+          <w:i w:val="false"/>
+          <w:sz w:val="24"/>
+          <w:szCs w:val="24"/>
+        </w:rPr>
+        <w:t>sample_allele2 – presence in allele 2 (‘0’ - not in allele 2; ‘1’ - in allele 2)</w:t>
+      </w:r>
+    </w:p>
+    <w:p>
+      <w:pPr>
+        <w:pStyle w:val="Normal"/>
+        <w:spacing w:lineRule="auto" w:line="360"/>
+        <w:jc w:val="both"/>
+        <w:rPr/>
+      </w:pPr>
+      <w:r>
+        <w:rPr/>
+        <w:t>beg – start genome position of the protein</w:t>
+      </w:r>
+    </w:p>
+    <w:p>
+      <w:pPr>
+        <w:pStyle w:val="Normal"/>
+        <w:spacing w:lineRule="auto" w:line="360"/>
+        <w:jc w:val="both"/>
+        <w:rPr>
+          <w:rFonts w:ascii="Liberation Serif" w:hAnsi="Liberation Serif"/>
+          <w:b w:val="false"/>
+          <w:b w:val="false"/>
+          <w:bCs w:val="false"/>
+          <w:sz w:val="24"/>
+          <w:szCs w:val="24"/>
+        </w:rPr>
+      </w:pPr>
+      <w:r>
+        <w:rPr>
+          <w:b w:val="false"/>
+          <w:bCs w:val="false"/>
+          <w:i w:val="false"/>
+          <w:sz w:val="24"/>
+          <w:szCs w:val="24"/>
+        </w:rPr>
+        <w:t>end – end genome position of the protein</w:t>
+      </w:r>
+    </w:p>
+    <w:p>
+      <w:pPr>
+        <w:pStyle w:val="Normal"/>
+        <w:spacing w:lineRule="auto" w:line="360"/>
+        <w:jc w:val="both"/>
+        <w:rPr>
+          <w:rFonts w:ascii="Liberation Serif" w:hAnsi="Liberation Serif"/>
+          <w:b w:val="false"/>
+          <w:b w:val="false"/>
+          <w:bCs w:val="false"/>
+          <w:sz w:val="24"/>
+          <w:szCs w:val="24"/>
+        </w:rPr>
+      </w:pPr>
+      <w:r>
+        <w:rPr>
+          <w:b w:val="false"/>
+          <w:bCs w:val="false"/>
+          <w:i w:val="false"/>
+          <w:sz w:val="24"/>
+          <w:szCs w:val="24"/>
+        </w:rPr>
+        <w:t>variations(positions_in_matrix) -  polymorphisms inside the protein and their nucleotide positions</w:t>
+      </w:r>
+    </w:p>
+    <w:p>
+      <w:pPr>
+        <w:pStyle w:val="Normal"/>
+        <w:spacing w:lineRule="auto" w:line="360"/>
+        <w:jc w:val="both"/>
+        <w:rPr/>
+      </w:pPr>
+      <w:r>
+        <w:rPr/>
+        <w:t>peptide – protein sequence</w:t>
+      </w:r>
+    </w:p>
+    <w:p>
+      <w:pPr>
+        <w:pStyle w:val="Normal"/>
+        <w:spacing w:lineRule="auto" w:line="360"/>
+        <w:jc w:val="both"/>
+        <w:rPr/>
+      </w:pPr>
+      <w:r>
+        <w:rPr>
+          <w:b w:val="false"/>
+          <w:bCs w:val="false"/>
+          <w:i w:val="false"/>
+          <w:sz w:val="24"/>
+          <w:szCs w:val="24"/>
+        </w:rPr>
+        <w:t>matrix – genome sequence of translation to the protein</w:t>
+      </w:r>
+    </w:p>
+    <w:p>
+      <w:pPr>
+        <w:pStyle w:val="Normal"/>
+        <w:spacing w:lineRule="auto" w:line="360"/>
+        <w:jc w:val="both"/>
+        <w:rPr>
+          <w:rFonts w:ascii="Liberation Serif" w:hAnsi="Liberation Serif"/>
+          <w:b w:val="false"/>
+          <w:b w:val="false"/>
+          <w:bCs w:val="false"/>
+          <w:i w:val="false"/>
+          <w:i w:val="false"/>
+          <w:sz w:val="24"/>
+          <w:szCs w:val="24"/>
+        </w:rPr>
+      </w:pPr>
+      <w:r>
+        <w:rPr/>
+      </w:r>
+    </w:p>
+    <w:p>
+      <w:pPr>
+        <w:pStyle w:val="Normal"/>
+        <w:spacing w:lineRule="auto" w:line="360"/>
+        <w:jc w:val="both"/>
+        <w:rPr/>
+      </w:pPr>
+      <w:r>
+        <w:rPr>
+          <w:b/>
+          <w:bCs/>
+        </w:rPr>
+        <w:t>Data fields in the file for polymorphisms (variations.csv)</w:t>
       </w:r>
       <w:r>
         <w:rPr/>
@@ -2754,7 +2975,31 @@
       </w:pPr>
       <w:r>
         <w:rPr/>
-        <w:t>chrom – chromosome number (or locus name)</w:t>
+        <w:t>transcript_id – transcript ID</w:t>
+      </w:r>
+    </w:p>
+    <w:p>
+      <w:pPr>
+        <w:pStyle w:val="Normal"/>
+        <w:spacing w:lineRule="auto" w:line="360"/>
+        <w:jc w:val="both"/>
+        <w:rPr/>
+      </w:pPr>
+      <w:r>
+        <w:rPr/>
+        <w:t>variation_id – polymorphism ID</w:t>
+      </w:r>
+    </w:p>
+    <w:p>
+      <w:pPr>
+        <w:pStyle w:val="Normal"/>
+        <w:spacing w:lineRule="auto" w:line="360"/>
+        <w:jc w:val="both"/>
+        <w:rPr/>
+      </w:pPr>
+      <w:r>
+        <w:rPr/>
+        <w:t>beg – start genome position of the polymorphism</w:t>
       </w:r>
     </w:p>
     <w:p>
@@ -2779,7 +3024,7 @@
           <w:sz w:val="24"/>
           <w:szCs w:val="24"/>
         </w:rPr>
-        <w:t>transcript_id – transcript ID</w:t>
+        <w:t>end – end genome position of the polymorphism</w:t>
       </w:r>
     </w:p>
     <w:p>
@@ -2804,6 +3049,31 @@
           <w:sz w:val="24"/>
           <w:szCs w:val="24"/>
         </w:rPr>
+        <w:t>allele_id – allele ID (polymorphism_ID:polymorphism_sequence=allele_frequency(ref|alt), where ‘=allele_frequency’ is reported only for defined values in VCF files;  ref - reference sequence, alt - alternative sequence)</w:t>
+      </w:r>
+    </w:p>
+    <w:p>
+      <w:pPr>
+        <w:pStyle w:val="Normal"/>
+        <w:spacing w:lineRule="auto" w:line="360"/>
+        <w:jc w:val="both"/>
+        <w:rPr>
+          <w:rFonts w:ascii="Liberation Serif" w:hAnsi="Liberation Serif"/>
+          <w:b w:val="false"/>
+          <w:b w:val="false"/>
+          <w:bCs w:val="false"/>
+          <w:sz w:val="24"/>
+          <w:szCs w:val="24"/>
+        </w:rPr>
+      </w:pPr>
+      <w:r>
+        <w:rPr>
+          <w:b w:val="false"/>
+          <w:bCs w:val="false"/>
+          <w:i w:val="false"/>
+          <w:sz w:val="24"/>
+          <w:szCs w:val="24"/>
+        </w:rPr>
         <w:t>sample – sample name</w:t>
       </w:r>
     </w:p>
@@ -2866,285 +3136,6 @@
       </w:pPr>
       <w:r>
         <w:rPr/>
-        <w:t>beg – start genome position of the protein</w:t>
-      </w:r>
-    </w:p>
-    <w:p>
-      <w:pPr>
-        <w:pStyle w:val="Normal"/>
-        <w:spacing w:lineRule="auto" w:line="360"/>
-        <w:jc w:val="both"/>
-        <w:rPr>
-          <w:rFonts w:ascii="Liberation Serif" w:hAnsi="Liberation Serif"/>
-          <w:b w:val="false"/>
-          <w:b w:val="false"/>
-          <w:bCs w:val="false"/>
-          <w:sz w:val="24"/>
-          <w:szCs w:val="24"/>
-        </w:rPr>
-      </w:pPr>
-      <w:r>
-        <w:rPr>
-          <w:b w:val="false"/>
-          <w:bCs w:val="false"/>
-          <w:i w:val="false"/>
-          <w:sz w:val="24"/>
-          <w:szCs w:val="24"/>
-        </w:rPr>
-        <w:t>end – end genome position of the protein</w:t>
-      </w:r>
-    </w:p>
-    <w:p>
-      <w:pPr>
-        <w:pStyle w:val="Normal"/>
-        <w:spacing w:lineRule="auto" w:line="360"/>
-        <w:jc w:val="both"/>
-        <w:rPr>
-          <w:rFonts w:ascii="Liberation Serif" w:hAnsi="Liberation Serif"/>
-          <w:b w:val="false"/>
-          <w:b w:val="false"/>
-          <w:bCs w:val="false"/>
-          <w:sz w:val="24"/>
-          <w:szCs w:val="24"/>
-        </w:rPr>
-      </w:pPr>
-      <w:r>
-        <w:rPr>
-          <w:b w:val="false"/>
-          <w:bCs w:val="false"/>
-          <w:i w:val="false"/>
-          <w:sz w:val="24"/>
-          <w:szCs w:val="24"/>
-        </w:rPr>
-        <w:t>variations(positions_in_matrix) -  polymorphisms inside the protein and their nucleotide positions</w:t>
-      </w:r>
-    </w:p>
-    <w:p>
-      <w:pPr>
-        <w:pStyle w:val="Normal"/>
-        <w:spacing w:lineRule="auto" w:line="360"/>
-        <w:jc w:val="both"/>
-        <w:rPr/>
-      </w:pPr>
-      <w:r>
-        <w:rPr/>
-        <w:t>peptide – protein sequence</w:t>
-      </w:r>
-    </w:p>
-    <w:p>
-      <w:pPr>
-        <w:pStyle w:val="Normal"/>
-        <w:spacing w:lineRule="auto" w:line="360"/>
-        <w:jc w:val="both"/>
-        <w:rPr>
-          <w:rFonts w:ascii="Liberation Serif" w:hAnsi="Liberation Serif"/>
-          <w:b w:val="false"/>
-          <w:b w:val="false"/>
-          <w:bCs w:val="false"/>
-          <w:sz w:val="24"/>
-          <w:szCs w:val="24"/>
-        </w:rPr>
-      </w:pPr>
-      <w:r>
-        <w:rPr>
-          <w:b w:val="false"/>
-          <w:bCs w:val="false"/>
-          <w:i w:val="false"/>
-          <w:sz w:val="24"/>
-          <w:szCs w:val="24"/>
-        </w:rPr>
-        <w:t>matrix – genome sequence of translation to the protein</w:t>
-      </w:r>
-    </w:p>
-    <w:p>
-      <w:pPr>
-        <w:pStyle w:val="Normal"/>
-        <w:spacing w:lineRule="auto" w:line="360"/>
-        <w:jc w:val="both"/>
-        <w:rPr/>
-      </w:pPr>
-      <w:r>
-        <w:rPr>
-          <w:b/>
-          <w:bCs/>
-        </w:rPr>
-        <w:t>Data fields in the file for polymorphisms (variations.csv)</w:t>
-      </w:r>
-      <w:r>
-        <w:rPr/>
-        <w:t>:</w:t>
-      </w:r>
-    </w:p>
-    <w:p>
-      <w:pPr>
-        <w:pStyle w:val="Normal"/>
-        <w:spacing w:lineRule="auto" w:line="360"/>
-        <w:jc w:val="both"/>
-        <w:rPr/>
-      </w:pPr>
-      <w:r>
-        <w:rPr/>
-        <w:t>transcript_id – transcript ID</w:t>
-      </w:r>
-    </w:p>
-    <w:p>
-      <w:pPr>
-        <w:pStyle w:val="Normal"/>
-        <w:spacing w:lineRule="auto" w:line="360"/>
-        <w:jc w:val="both"/>
-        <w:rPr/>
-      </w:pPr>
-      <w:r>
-        <w:rPr/>
-        <w:t>variation_id – polymorphism ID</w:t>
-      </w:r>
-    </w:p>
-    <w:p>
-      <w:pPr>
-        <w:pStyle w:val="Normal"/>
-        <w:spacing w:lineRule="auto" w:line="360"/>
-        <w:jc w:val="both"/>
-        <w:rPr/>
-      </w:pPr>
-      <w:r>
-        <w:rPr/>
-        <w:t>beg – start genome position of the polymorphism</w:t>
-      </w:r>
-    </w:p>
-    <w:p>
-      <w:pPr>
-        <w:pStyle w:val="Normal"/>
-        <w:spacing w:lineRule="auto" w:line="360"/>
-        <w:jc w:val="both"/>
-        <w:rPr>
-          <w:rFonts w:ascii="Liberation Serif" w:hAnsi="Liberation Serif"/>
-          <w:b w:val="false"/>
-          <w:b w:val="false"/>
-          <w:bCs w:val="false"/>
-          <w:sz w:val="24"/>
-          <w:szCs w:val="24"/>
-        </w:rPr>
-      </w:pPr>
-      <w:r>
-        <w:rPr>
-          <w:b w:val="false"/>
-          <w:bCs w:val="false"/>
-          <w:i w:val="false"/>
-          <w:sz w:val="24"/>
-          <w:szCs w:val="24"/>
-        </w:rPr>
-        <w:t>end – end genome position of the polymorphism</w:t>
-      </w:r>
-    </w:p>
-    <w:p>
-      <w:pPr>
-        <w:pStyle w:val="Normal"/>
-        <w:spacing w:lineRule="auto" w:line="360"/>
-        <w:jc w:val="both"/>
-        <w:rPr>
-          <w:rFonts w:ascii="Liberation Serif" w:hAnsi="Liberation Serif"/>
-          <w:b w:val="false"/>
-          <w:b w:val="false"/>
-          <w:bCs w:val="false"/>
-          <w:sz w:val="24"/>
-          <w:szCs w:val="24"/>
-        </w:rPr>
-      </w:pPr>
-      <w:r>
-        <w:rPr>
-          <w:b w:val="false"/>
-          <w:bCs w:val="false"/>
-          <w:i w:val="false"/>
-          <w:sz w:val="24"/>
-          <w:szCs w:val="24"/>
-        </w:rPr>
-        <w:t>allele_id – allele ID (polymorphism_ID:polymorphism_sequence=allele_frequency(ref|alt), where ‘=allele_frequency’ is reported only for defined values in VCF files;  ref - reference sequence, alt - alternative sequence)</w:t>
-      </w:r>
-    </w:p>
-    <w:p>
-      <w:pPr>
-        <w:pStyle w:val="Normal"/>
-        <w:spacing w:lineRule="auto" w:line="360"/>
-        <w:jc w:val="both"/>
-        <w:rPr>
-          <w:rFonts w:ascii="Liberation Serif" w:hAnsi="Liberation Serif"/>
-          <w:b w:val="false"/>
-          <w:b w:val="false"/>
-          <w:bCs w:val="false"/>
-          <w:sz w:val="24"/>
-          <w:szCs w:val="24"/>
-        </w:rPr>
-      </w:pPr>
-      <w:r>
-        <w:rPr>
-          <w:b w:val="false"/>
-          <w:bCs w:val="false"/>
-          <w:i w:val="false"/>
-          <w:sz w:val="24"/>
-          <w:szCs w:val="24"/>
-        </w:rPr>
-        <w:t>sample – sample name</w:t>
-      </w:r>
-    </w:p>
-    <w:p>
-      <w:pPr>
-        <w:pStyle w:val="Normal"/>
-        <w:spacing w:lineRule="auto" w:line="360"/>
-        <w:jc w:val="both"/>
-        <w:rPr>
-          <w:rFonts w:ascii="Liberation Serif" w:hAnsi="Liberation Serif"/>
-          <w:b w:val="false"/>
-          <w:b w:val="false"/>
-          <w:bCs w:val="false"/>
-          <w:sz w:val="24"/>
-          <w:szCs w:val="24"/>
-        </w:rPr>
-      </w:pPr>
-      <w:r>
-        <w:rPr>
-          <w:b w:val="false"/>
-          <w:bCs w:val="false"/>
-          <w:i w:val="false"/>
-          <w:sz w:val="24"/>
-          <w:szCs w:val="24"/>
-        </w:rPr>
-        <w:t>sample_allele1 – presence in allele 1 (‘0’ - not in allele 1; ‘1’ - in allele 1)</w:t>
-      </w:r>
-    </w:p>
-    <w:p>
-      <w:pPr>
-        <w:pStyle w:val="Normal"/>
-        <w:spacing w:lineRule="auto" w:line="360"/>
-        <w:jc w:val="both"/>
-        <w:rPr>
-          <w:rFonts w:ascii="Liberation Serif" w:hAnsi="Liberation Serif"/>
-          <w:b w:val="false"/>
-          <w:b w:val="false"/>
-          <w:bCs w:val="false"/>
-          <w:sz w:val="24"/>
-          <w:szCs w:val="24"/>
-        </w:rPr>
-      </w:pPr>
-      <w:r>
-        <w:rPr>
-          <w:b w:val="false"/>
-          <w:bCs w:val="false"/>
-          <w:i w:val="false"/>
-          <w:sz w:val="24"/>
-          <w:szCs w:val="24"/>
-        </w:rPr>
-        <w:t>sample_allele2 – presence in allele 2 (‘0’ - not in allele 2; ‘1’ - in allele 2)</w:t>
-      </w:r>
-    </w:p>
-    <w:p>
-      <w:pPr>
-        <w:pStyle w:val="Normal"/>
-        <w:spacing w:lineRule="auto" w:line="360"/>
-        <w:jc w:val="both"/>
-        <w:rPr/>
-      </w:pPr>
-      <w:r>
-        <w:rPr/>
         <w:t>synonymous – ‘1’ if  the polymorphism is synonymous, else ‘0’</w:t>
       </w:r>
     </w:p>
@@ -3157,11 +3148,7 @@
       </w:pPr>
       <w:r>
         <w:rPr/>
-        <w:t xml:space="preserve">upstream_fshifts – frame shifts in upstream of the polymorphism </w:t>
-      </w:r>
-      <w:r>
-        <w:rPr/>
-        <w:t>which induced the frame translation (if several combinations of frame shifts can induce the current frame the full set of the combinations will be presented with ‘|’ delimiter)</w:t>
+        <w:t>upstream_fshifts – frame shifts in upstream of the polymorphism which induced the frame translation (if several combinations of frame shifts can induce the current frame the full set of the combinations will be presented with ‘|’ delimiter)</w:t>
       </w:r>
     </w:p>
     <w:p>
@@ -3625,7 +3612,15 @@
       </w:pPr>
       <w:r>
         <w:rPr/>
-        <w:t>Copyright (c) 2017, Dmitry Malko All Rights Reserved</w:t>
+        <w:t xml:space="preserve">Copyright (c) 2017, </w:t>
+      </w:r>
+      <w:r>
+        <w:rPr/>
+        <w:t>2018,</w:t>
+      </w:r>
+      <w:r>
+        <w:rPr/>
+        <w:t xml:space="preserve"> Dmitry Malko All Rights Reserved</w:t>
       </w:r>
     </w:p>
     <w:p>

</xml_diff>